<commit_message>
fix: la capa controladora se dividio en archivos js distintos
</commit_message>
<xml_diff>
--- a/info/DOCUMENTACION DEL DESARROLLO.docx
+++ b/info/DOCUMENTACION DEL DESARROLLO.docx
@@ -29,7 +29,19 @@
         <w:rPr>
           <w:lang w:val="es-ES"/>
         </w:rPr>
-        <w:t>El desarrollo de esta prueba se hizo pensando en 3 capas:</w:t>
+        <w:t>El desarrollo de e</w:t>
+      </w:r>
+      <w:r>
+        <w:rPr>
+          <w:lang w:val="es-ES"/>
+        </w:rPr>
+        <w:t>sta prueba se hizo pensando en 5</w:t>
+      </w:r>
+      <w:r>
+        <w:rPr>
+          <w:lang w:val="es-ES"/>
+        </w:rPr>
+        <w:t xml:space="preserve"> capas:</w:t>
       </w:r>
     </w:p>
     <w:p>
@@ -164,7 +176,31 @@
         <w:rPr>
           <w:lang w:val="es-ES"/>
         </w:rPr>
-        <w:t xml:space="preserve"> Esta capa es aquella que se encarga de escuchar y responder todo evento que el usuario haga sobre la capa web.</w:t>
+        <w:t xml:space="preserve"> Esta capa es aquella que se encarga de escuchar y responder todo evento que el usuario haga sobre la</w:t>
+      </w:r>
+      <w:r>
+        <w:rPr>
+          <w:lang w:val="es-ES"/>
+        </w:rPr>
+        <w:t>s</w:t>
+      </w:r>
+      <w:r>
+        <w:rPr>
+          <w:lang w:val="es-ES"/>
+        </w:rPr>
+        <w:t xml:space="preserve"> </w:t>
+      </w:r>
+      <w:r>
+        <w:rPr>
+          <w:lang w:val="es-ES"/>
+        </w:rPr>
+        <w:t>paginas</w:t>
+      </w:r>
+      <w:r>
+        <w:rPr>
+          <w:lang w:val="es-ES"/>
+        </w:rPr>
+        <w:t>.</w:t>
       </w:r>
       <w:r>
         <w:rPr>
@@ -182,7 +218,25 @@
         <w:rPr>
           <w:lang w:val="es-ES"/>
         </w:rPr>
-        <w:t>compuesta por el archivo “controller.js”, donde se definen los siguientes controladores:</w:t>
+        <w:t xml:space="preserve">compuesta por </w:t>
+      </w:r>
+      <w:r>
+        <w:rPr>
+          <w:lang w:val="es-ES"/>
+        </w:rPr>
+        <w:t xml:space="preserve">los siguientes </w:t>
+      </w:r>
+      <w:r>
+        <w:rPr>
+          <w:lang w:val="es-ES"/>
+        </w:rPr>
+        <w:t>archivo</w:t>
+      </w:r>
+      <w:r>
+        <w:rPr>
+          <w:lang w:val="es-ES"/>
+        </w:rPr>
+        <w:t>s:</w:t>
       </w:r>
     </w:p>
     <w:p>
@@ -201,25 +255,31 @@
           <w:b/>
           <w:lang w:val="es-ES"/>
         </w:rPr>
-        <w:t>consultarPersonajesController:</w:t>
-      </w:r>
-      <w:r>
-        <w:rPr>
-          <w:lang w:val="es-ES"/>
-        </w:rPr>
-        <w:t xml:space="preserve"> Este gestiona cualquier interacción del usuario con la pagina “</w:t>
-      </w:r>
-      <w:r>
-        <w:rPr>
-          <w:lang w:val="es-ES"/>
-        </w:rPr>
-        <w:t>consultarPersonajes.html</w:t>
-      </w:r>
-      <w:r>
-        <w:rPr>
-          <w:lang w:val="es-ES"/>
-        </w:rPr>
-        <w:t>”</w:t>
+        <w:t>consultarPersonajesController.js:</w:t>
+      </w:r>
+      <w:r>
+        <w:rPr>
+          <w:lang w:val="es-ES"/>
+        </w:rPr>
+        <w:t xml:space="preserve"> </w:t>
+      </w:r>
+      <w:r>
+        <w:rPr>
+          <w:lang w:val="es-ES"/>
+        </w:rPr>
+        <w:t xml:space="preserve"> </w:t>
+      </w:r>
+      <w:r>
+        <w:rPr>
+          <w:lang w:val="es-ES"/>
+        </w:rPr>
+        <w:t>Este gestiona cualquier interacción del usuario con la pagina “consultarPersonajes.html”</w:t>
+      </w:r>
+      <w:r>
+        <w:rPr>
+          <w:lang w:val="es-ES"/>
+        </w:rPr>
+        <w:t>.</w:t>
       </w:r>
     </w:p>
     <w:p>
@@ -238,19 +298,27 @@
           <w:b/>
           <w:lang w:val="es-ES"/>
         </w:rPr>
-        <w:t>detallePersonajeController:</w:t>
-      </w:r>
-      <w:r>
-        <w:rPr>
-          <w:lang w:val="es-ES"/>
-        </w:rPr>
-        <w:t xml:space="preserve"> </w:t>
-      </w:r>
-      <w:r>
-        <w:rPr>
-          <w:lang w:val="es-ES"/>
-        </w:rPr>
-        <w:t>Este gestiona cualquier interacción del usuario con la pagina “</w:t>
+        <w:t>detallePersonajeController</w:t>
+      </w:r>
+      <w:r>
+        <w:rPr>
+          <w:b/>
+          <w:lang w:val="es-ES"/>
+        </w:rPr>
+        <w:t>.js</w:t>
+      </w:r>
+      <w:r>
+        <w:rPr>
+          <w:b/>
+          <w:lang w:val="es-ES"/>
+        </w:rPr>
+        <w:t>:</w:t>
+      </w:r>
+      <w:r>
+        <w:rPr>
+          <w:lang w:val="es-ES"/>
+        </w:rPr>
+        <w:t xml:space="preserve"> Este gestiona cualquier interacción del usuario con la pagina “</w:t>
       </w:r>
       <w:r>
         <w:rPr>
@@ -281,8 +349,17 @@
           <w:b/>
           <w:lang w:val="es-ES"/>
         </w:rPr>
-        <w:t>detalleComicController</w:t>
-      </w:r>
+        <w:t>modalDetalleComicController</w:t>
+      </w:r>
+      <w:r>
+        <w:rPr>
+          <w:b/>
+          <w:lang w:val="es-ES"/>
+        </w:rPr>
+        <w:t>.js</w:t>
+      </w:r>
+      <w:bookmarkStart w:id="0" w:name="_GoBack"/>
+      <w:bookmarkEnd w:id="0"/>
       <w:r>
         <w:rPr>
           <w:b/>
@@ -294,43 +371,7 @@
         <w:rPr>
           <w:lang w:val="es-ES"/>
         </w:rPr>
-        <w:t xml:space="preserve"> </w:t>
-      </w:r>
-      <w:r>
-        <w:rPr>
-          <w:lang w:val="es-ES"/>
-        </w:rPr>
-        <w:t xml:space="preserve"> Este gestiona cualquier interacción del usuario </w:t>
-      </w:r>
-      <w:r>
-        <w:rPr>
-          <w:lang w:val="es-ES"/>
-        </w:rPr>
-        <w:t xml:space="preserve">con el modal (ventanita del detalle del comic) que se encuentran replicada en las páginas </w:t>
-      </w:r>
-      <w:r>
-        <w:rPr>
-          <w:lang w:val="es-ES"/>
-        </w:rPr>
-        <w:t>“detallarPersonaje.html”</w:t>
-      </w:r>
-      <w:r>
-        <w:rPr>
-          <w:lang w:val="es-ES"/>
-        </w:rPr>
-        <w:t xml:space="preserve"> y “</w:t>
-      </w:r>
-      <w:r>
-        <w:rPr>
-          <w:lang w:val="es-ES"/>
-        </w:rPr>
-        <w:t>consultarPersonajes.html</w:t>
-      </w:r>
-      <w:r>
-        <w:rPr>
-          <w:lang w:val="es-ES"/>
-        </w:rPr>
-        <w:t>”</w:t>
+        <w:t xml:space="preserve">  Este gestiona cualquier interacción del usuario con el modal (ventanita del detalle del comic) que se encuentran replicada en las páginas “detallarPersonaje.html” y “consultarPersonajes.html”</w:t>
       </w:r>
     </w:p>
     <w:p>
@@ -366,55 +407,7 @@
         <w:rPr>
           <w:lang w:val="es-ES"/>
         </w:rPr>
-        <w:t xml:space="preserve"> </w:t>
-      </w:r>
-      <w:r>
-        <w:rPr>
-          <w:lang w:val="es-ES"/>
-        </w:rPr>
-        <w:t xml:space="preserve">Esta capa </w:t>
-      </w:r>
-      <w:r>
-        <w:rPr>
-          <w:lang w:val="es-ES"/>
-        </w:rPr>
-        <w:t xml:space="preserve">esta </w:t>
-      </w:r>
-      <w:r>
-        <w:rPr>
-          <w:lang w:val="es-ES"/>
-        </w:rPr>
-        <w:t>compuesta por el archivo “</w:t>
-      </w:r>
-      <w:r>
-        <w:rPr>
-          <w:lang w:val="es-ES"/>
-        </w:rPr>
-        <w:t>models</w:t>
-      </w:r>
-      <w:r>
-        <w:rPr>
-          <w:lang w:val="es-ES"/>
-        </w:rPr>
-        <w:t>.js”, donde se define</w:t>
-      </w:r>
-      <w:r>
-        <w:rPr>
-          <w:lang w:val="es-ES"/>
-        </w:rPr>
-        <w:t xml:space="preserve"> el servicio “</w:t>
-      </w:r>
-      <w:r>
-        <w:rPr>
-          <w:lang w:val="es-ES"/>
-        </w:rPr>
-        <w:t>modeloComicsFavoritos</w:t>
-      </w:r>
-      <w:r>
-        <w:rPr>
-          <w:lang w:val="es-ES"/>
-        </w:rPr>
-        <w:t>” que expone las siguientes funciones correspondientes a las reglas del negocio</w:t>
+        <w:t xml:space="preserve"> Esta capa esta compuesta por el archivo</w:t>
       </w:r>
       <w:r>
         <w:rPr>
@@ -439,7 +432,7 @@
           <w:b/>
           <w:lang w:val="es-ES"/>
         </w:rPr>
-        <w:t>consultarPersonajes(patron):listaPersonajesReturn:</w:t>
+        <w:t>characterService.js:</w:t>
       </w:r>
       <w:r>
         <w:rPr>
@@ -451,7 +444,50 @@
         <w:rPr>
           <w:lang w:val="es-ES"/>
         </w:rPr>
-        <w:t>Consulta los personajes que tengan un nombre que inicie la cadena patrón.</w:t>
+        <w:t>S</w:t>
+      </w:r>
+      <w:r>
+        <w:rPr>
+          <w:lang w:val="es-ES"/>
+        </w:rPr>
+        <w:t>e define el servicio “</w:t>
+      </w:r>
+      <w:r>
+        <w:rPr>
+          <w:lang w:val="es-ES"/>
+        </w:rPr>
+        <w:t>CharacterService</w:t>
+      </w:r>
+      <w:r>
+        <w:rPr>
+          <w:lang w:val="es-ES"/>
+        </w:rPr>
+        <w:t>” que expone las siguientes funciones correspondientes a las reglas del negocio:</w:t>
+      </w:r>
+    </w:p>
+    <w:p>
+      <w:pPr>
+        <w:pStyle w:val="Prrafodelista"/>
+        <w:numPr>
+          <w:ilvl w:val="2"/>
+          <w:numId w:val="1"/>
+        </w:numPr>
+        <w:rPr>
+          <w:lang w:val="es-ES"/>
+        </w:rPr>
+      </w:pPr>
+      <w:r>
+        <w:rPr>
+          <w:b/>
+          <w:lang w:val="es-ES"/>
+        </w:rPr>
+        <w:t>findByNameStartsWith(initName):listCharacters:</w:t>
+      </w:r>
+      <w:r>
+        <w:rPr>
+          <w:lang w:val="es-ES"/>
+        </w:rPr>
+        <w:t xml:space="preserve"> consulta los personajes con coincidan con “initName”, si esta variable es “undefined” retorna todos los personajes existentes.</w:t>
       </w:r>
     </w:p>
     <w:p>
@@ -462,20 +498,103 @@
           <w:numId w:val="1"/>
         </w:numPr>
         <w:rPr>
-          <w:b/>
-          <w:lang w:val="es-ES"/>
-        </w:rPr>
-      </w:pPr>
-      <w:r>
-        <w:rPr>
-          <w:b/>
-          <w:lang w:val="es-ES"/>
-        </w:rPr>
-        <w:t>consultarComic(comic): comicReturn:</w:t>
-      </w:r>
-      <w:r>
-        <w:rPr>
-          <w:b/>
+          <w:lang w:val="es-ES"/>
+        </w:rPr>
+      </w:pPr>
+      <w:r>
+        <w:rPr>
+          <w:b/>
+          <w:lang w:val="es-ES"/>
+        </w:rPr>
+        <w:t>comic</w:t>
+      </w:r>
+      <w:r>
+        <w:rPr>
+          <w:b/>
+          <w:lang w:val="es-ES"/>
+        </w:rPr>
+        <w:t>Service.js:</w:t>
+      </w:r>
+      <w:r>
+        <w:rPr>
+          <w:lang w:val="es-ES"/>
+        </w:rPr>
+        <w:t xml:space="preserve"> Se define el servicio “</w:t>
+      </w:r>
+      <w:r>
+        <w:rPr>
+          <w:lang w:val="es-ES"/>
+        </w:rPr>
+        <w:t>Comic</w:t>
+      </w:r>
+      <w:r>
+        <w:rPr>
+          <w:lang w:val="es-ES"/>
+        </w:rPr>
+        <w:t>Service</w:t>
+      </w:r>
+      <w:r>
+        <w:rPr>
+          <w:lang w:val="es-ES"/>
+        </w:rPr>
+        <w:t>” que expone las siguientes funciones correspondientes a las reglas del negocio:</w:t>
+      </w:r>
+    </w:p>
+    <w:p>
+      <w:pPr>
+        <w:pStyle w:val="Prrafodelista"/>
+        <w:numPr>
+          <w:ilvl w:val="2"/>
+          <w:numId w:val="1"/>
+        </w:numPr>
+        <w:rPr>
+          <w:lang w:val="es-ES"/>
+        </w:rPr>
+      </w:pPr>
+      <w:r>
+        <w:rPr>
+          <w:b/>
+          <w:lang w:val="es-ES"/>
+        </w:rPr>
+        <w:t xml:space="preserve">findByResourceURI </w:t>
+      </w:r>
+      <w:r>
+        <w:rPr>
+          <w:b/>
+          <w:lang w:val="es-ES"/>
+        </w:rPr>
+        <w:t>(</w:t>
+      </w:r>
+      <w:r>
+        <w:rPr>
+          <w:b/>
+          <w:lang w:val="es-ES"/>
+        </w:rPr>
+        <w:t>comic</w:t>
+      </w:r>
+      <w:r>
+        <w:rPr>
+          <w:b/>
+          <w:lang w:val="es-ES"/>
+        </w:rPr>
+        <w:t>):</w:t>
+      </w:r>
+      <w:r>
+        <w:rPr>
+          <w:b/>
+          <w:lang w:val="es-ES"/>
+        </w:rPr>
+        <w:t>comic</w:t>
+      </w:r>
+      <w:r>
+        <w:rPr>
+          <w:b/>
+          <w:lang w:val="es-ES"/>
+        </w:rPr>
+        <w:t>:</w:t>
+      </w:r>
+      <w:r>
+        <w:rPr>
           <w:lang w:val="es-ES"/>
         </w:rPr>
         <w:t xml:space="preserve"> </w:t>
@@ -484,19 +603,38 @@
         <w:rPr>
           <w:lang w:val="es-ES"/>
         </w:rPr>
-        <w:t xml:space="preserve">Consulta el comic con URI enviada por el atributo </w:t>
-      </w:r>
-      <w:r>
-        <w:rPr>
-          <w:lang w:val="es-ES"/>
-        </w:rPr>
-        <w:t>resourceURI</w:t>
-      </w:r>
-      <w:r>
-        <w:rPr>
-          <w:lang w:val="es-ES"/>
-        </w:rPr>
-        <w:t xml:space="preserve"> del objeto JSON del servicio.</w:t>
+        <w:t>Consulta el detalle de un comic teniendo en cuenta el atributo resourceURI.</w:t>
+      </w:r>
+    </w:p>
+    <w:p>
+      <w:pPr>
+        <w:pStyle w:val="Prrafodelista"/>
+        <w:numPr>
+          <w:ilvl w:val="2"/>
+          <w:numId w:val="1"/>
+        </w:numPr>
+        <w:rPr>
+          <w:lang w:val="es-ES"/>
+        </w:rPr>
+      </w:pPr>
+      <w:r>
+        <w:rPr>
+          <w:b/>
+          <w:lang w:val="es-ES"/>
+        </w:rPr>
+        <w:t>findByCharacter(character):listComic:</w:t>
+      </w:r>
+      <w:r>
+        <w:rPr>
+          <w:lang w:val="es-ES"/>
+        </w:rPr>
+        <w:t xml:space="preserve"> </w:t>
+      </w:r>
+      <w:r>
+        <w:rPr>
+          <w:lang w:val="es-ES"/>
+        </w:rPr>
+        <w:t>Consulta los comics de un personaje.</w:t>
       </w:r>
     </w:p>
     <w:p>
@@ -507,22 +645,380 @@
           <w:numId w:val="1"/>
         </w:numPr>
         <w:rPr>
-          <w:b/>
-          <w:lang w:val="es-ES"/>
-        </w:rPr>
-      </w:pPr>
-      <w:r>
-        <w:rPr>
-          <w:b/>
-          <w:lang w:val="es-ES"/>
-        </w:rPr>
-        <w:t>consultarComicsByCharacter(personaje):listaComicsReturn:</w:t>
-      </w:r>
-      <w:r>
-        <w:rPr>
-          <w:lang w:val="es-ES"/>
-        </w:rPr>
-        <w:t xml:space="preserve"> Consulta todos los comics relacionados al id del personaje.</w:t>
+          <w:lang w:val="es-ES"/>
+        </w:rPr>
+      </w:pPr>
+      <w:r>
+        <w:rPr>
+          <w:b/>
+          <w:lang w:val="es-ES"/>
+        </w:rPr>
+        <w:t>comic</w:t>
+      </w:r>
+      <w:r>
+        <w:rPr>
+          <w:b/>
+          <w:lang w:val="es-ES"/>
+        </w:rPr>
+        <w:t>Favour</w:t>
+      </w:r>
+      <w:r>
+        <w:rPr>
+          <w:b/>
+          <w:lang w:val="es-ES"/>
+        </w:rPr>
+        <w:t>i</w:t>
+      </w:r>
+      <w:r>
+        <w:rPr>
+          <w:b/>
+          <w:lang w:val="es-ES"/>
+        </w:rPr>
+        <w:t>te</w:t>
+      </w:r>
+      <w:r>
+        <w:rPr>
+          <w:b/>
+          <w:lang w:val="es-ES"/>
+        </w:rPr>
+        <w:t>Service.js:</w:t>
+      </w:r>
+      <w:r>
+        <w:rPr>
+          <w:lang w:val="es-ES"/>
+        </w:rPr>
+        <w:t xml:space="preserve"> Se define el servicio “</w:t>
+      </w:r>
+      <w:r>
+        <w:rPr>
+          <w:lang w:val="es-ES"/>
+        </w:rPr>
+        <w:t>ComicFavoritoService</w:t>
+      </w:r>
+      <w:r>
+        <w:rPr>
+          <w:lang w:val="es-ES"/>
+        </w:rPr>
+        <w:t>” que expone las siguientes funciones correspondientes a las reglas del negocio:</w:t>
+      </w:r>
+    </w:p>
+    <w:p>
+      <w:pPr>
+        <w:pStyle w:val="Prrafodelista"/>
+        <w:numPr>
+          <w:ilvl w:val="2"/>
+          <w:numId w:val="1"/>
+        </w:numPr>
+        <w:rPr>
+          <w:lang w:val="es-ES"/>
+        </w:rPr>
+      </w:pPr>
+      <w:r>
+        <w:rPr>
+          <w:b/>
+          <w:lang w:val="es-ES"/>
+        </w:rPr>
+        <w:t>findAll</w:t>
+      </w:r>
+      <w:r>
+        <w:rPr>
+          <w:b/>
+          <w:lang w:val="es-ES"/>
+        </w:rPr>
+        <w:t>()</w:t>
+      </w:r>
+      <w:r>
+        <w:rPr>
+          <w:b/>
+          <w:lang w:val="es-ES"/>
+        </w:rPr>
+        <w:t>:</w:t>
+      </w:r>
+      <w:r>
+        <w:rPr>
+          <w:b/>
+          <w:lang w:val="es-ES"/>
+        </w:rPr>
+        <w:t>listC</w:t>
+      </w:r>
+      <w:r>
+        <w:rPr>
+          <w:b/>
+          <w:lang w:val="es-ES"/>
+        </w:rPr>
+        <w:t>omic</w:t>
+      </w:r>
+      <w:r>
+        <w:rPr>
+          <w:b/>
+          <w:lang w:val="es-ES"/>
+        </w:rPr>
+        <w:t>:</w:t>
+      </w:r>
+      <w:r>
+        <w:rPr>
+          <w:b/>
+          <w:lang w:val="es-ES"/>
+        </w:rPr>
+        <w:t xml:space="preserve"> </w:t>
+      </w:r>
+      <w:r>
+        <w:rPr>
+          <w:lang w:val="es-ES"/>
+        </w:rPr>
+        <w:t>Consulta todos los comic favoritos.</w:t>
+      </w:r>
+    </w:p>
+    <w:p>
+      <w:pPr>
+        <w:pStyle w:val="Prrafodelista"/>
+        <w:numPr>
+          <w:ilvl w:val="2"/>
+          <w:numId w:val="1"/>
+        </w:numPr>
+        <w:rPr>
+          <w:lang w:val="es-ES"/>
+        </w:rPr>
+      </w:pPr>
+      <w:r>
+        <w:rPr>
+          <w:b/>
+          <w:lang w:val="es-ES"/>
+        </w:rPr>
+        <w:t xml:space="preserve">create </w:t>
+      </w:r>
+      <w:r>
+        <w:rPr>
+          <w:b/>
+          <w:lang w:val="es-ES"/>
+        </w:rPr>
+        <w:t>(</w:t>
+      </w:r>
+      <w:r>
+        <w:rPr>
+          <w:b/>
+          <w:lang w:val="es-ES"/>
+        </w:rPr>
+        <w:t>comic</w:t>
+      </w:r>
+      <w:r>
+        <w:rPr>
+          <w:b/>
+          <w:lang w:val="es-ES"/>
+        </w:rPr>
+        <w:t>):</w:t>
+      </w:r>
+      <w:r>
+        <w:rPr>
+          <w:b/>
+          <w:lang w:val="es-ES"/>
+        </w:rPr>
+        <w:t>boolean</w:t>
+      </w:r>
+      <w:r>
+        <w:rPr>
+          <w:b/>
+          <w:lang w:val="es-ES"/>
+        </w:rPr>
+        <w:t>:</w:t>
+      </w:r>
+      <w:r>
+        <w:rPr>
+          <w:b/>
+          <w:lang w:val="es-ES"/>
+        </w:rPr>
+        <w:t xml:space="preserve"> </w:t>
+      </w:r>
+      <w:r>
+        <w:rPr>
+          <w:lang w:val="es-ES"/>
+        </w:rPr>
+        <w:t>Agregar el comic a la lista de favoritos.</w:t>
+      </w:r>
+    </w:p>
+    <w:p>
+      <w:pPr>
+        <w:pStyle w:val="Prrafodelista"/>
+        <w:numPr>
+          <w:ilvl w:val="2"/>
+          <w:numId w:val="1"/>
+        </w:numPr>
+        <w:rPr>
+          <w:lang w:val="es-ES"/>
+        </w:rPr>
+      </w:pPr>
+      <w:r>
+        <w:rPr>
+          <w:b/>
+          <w:lang w:val="es-ES"/>
+        </w:rPr>
+        <w:lastRenderedPageBreak/>
+        <w:t>delete(comic):boolean:</w:t>
+      </w:r>
+      <w:r>
+        <w:rPr>
+          <w:lang w:val="es-ES"/>
+        </w:rPr>
+        <w:t xml:space="preserve"> </w:t>
+      </w:r>
+      <w:r>
+        <w:rPr>
+          <w:lang w:val="es-ES"/>
+        </w:rPr>
+        <w:t>Elimina un comic de la lista de favoritos.</w:t>
+      </w:r>
+    </w:p>
+    <w:p>
+      <w:pPr>
+        <w:pStyle w:val="Prrafodelista"/>
+        <w:numPr>
+          <w:ilvl w:val="2"/>
+          <w:numId w:val="1"/>
+        </w:numPr>
+        <w:rPr>
+          <w:lang w:val="es-ES"/>
+        </w:rPr>
+      </w:pPr>
+      <w:r>
+        <w:rPr>
+          <w:b/>
+          <w:lang w:val="es-ES"/>
+        </w:rPr>
+        <w:t>existsComicInFavourites(comic):boolean:</w:t>
+      </w:r>
+      <w:r>
+        <w:rPr>
+          <w:lang w:val="es-ES"/>
+        </w:rPr>
+        <w:t xml:space="preserve"> </w:t>
+      </w:r>
+      <w:r>
+        <w:rPr>
+          <w:lang w:val="es-ES"/>
+        </w:rPr>
+        <w:t>valida si existe el comic en la lista de favoritos.</w:t>
+      </w:r>
+    </w:p>
+    <w:p>
+      <w:pPr>
+        <w:pStyle w:val="Prrafodelista"/>
+        <w:numPr>
+          <w:ilvl w:val="2"/>
+          <w:numId w:val="1"/>
+        </w:numPr>
+        <w:rPr>
+          <w:lang w:val="es-ES"/>
+        </w:rPr>
+      </w:pPr>
+      <w:r>
+        <w:rPr>
+          <w:b/>
+          <w:lang w:val="es-ES"/>
+        </w:rPr>
+        <w:t>createComicFavoriteRandomFromListComics(listComic):boolean:</w:t>
+      </w:r>
+      <w:r>
+        <w:rPr>
+          <w:lang w:val="es-ES"/>
+        </w:rPr>
+        <w:t xml:space="preserve"> </w:t>
+      </w:r>
+      <w:r>
+        <w:rPr>
+          <w:lang w:val="es-ES"/>
+        </w:rPr>
+        <w:t>Se crea un comic favorito aleatorio a partir de una lista de comics.</w:t>
+      </w:r>
+    </w:p>
+    <w:p>
+      <w:pPr>
+        <w:pStyle w:val="Prrafodelista"/>
+        <w:numPr>
+          <w:ilvl w:val="2"/>
+          <w:numId w:val="1"/>
+        </w:numPr>
+        <w:rPr>
+          <w:lang w:val="es-ES"/>
+        </w:rPr>
+      </w:pPr>
+      <w:r>
+        <w:rPr>
+          <w:b/>
+          <w:lang w:val="es-ES"/>
+        </w:rPr>
+        <w:t>createThreeComicsFavouritesRandomFromListCharacters(listCharacter):boolean:</w:t>
+      </w:r>
+      <w:r>
+        <w:rPr>
+          <w:lang w:val="es-ES"/>
+        </w:rPr>
+        <w:t xml:space="preserve"> </w:t>
+      </w:r>
+      <w:r>
+        <w:rPr>
+          <w:lang w:val="es-ES"/>
+        </w:rPr>
+        <w:t>Se seleccionan 3 comics aleatoriamente para agregarlos a favoritos.</w:t>
+      </w:r>
+    </w:p>
+    <w:p>
+      <w:pPr>
+        <w:pStyle w:val="Prrafodelista"/>
+        <w:numPr>
+          <w:ilvl w:val="0"/>
+          <w:numId w:val="1"/>
+        </w:numPr>
+        <w:rPr>
+          <w:lang w:val="es-ES"/>
+        </w:rPr>
+      </w:pPr>
+      <w:r>
+        <w:rPr>
+          <w:rStyle w:val="Ttulo2Car"/>
+        </w:rPr>
+        <w:t xml:space="preserve">CAPA DE </w:t>
+      </w:r>
+      <w:r>
+        <w:rPr>
+          <w:rStyle w:val="Ttulo2Car"/>
+        </w:rPr>
+        <w:t>MODELO (</w:t>
+      </w:r>
+      <w:r>
+        <w:rPr>
+          <w:rStyle w:val="Ttulo2Car"/>
+        </w:rPr>
+        <w:t>Fuente de Datos y</w:t>
+      </w:r>
+      <w:r>
+        <w:rPr>
+          <w:rStyle w:val="Ttulo2Car"/>
+        </w:rPr>
+        <w:t xml:space="preserve"> Persistencia)</w:t>
+      </w:r>
+      <w:r>
+        <w:rPr>
+          <w:rStyle w:val="Ttulo2Car"/>
+        </w:rPr>
+        <w:t>:</w:t>
+      </w:r>
+      <w:r>
+        <w:rPr>
+          <w:lang w:val="es-ES"/>
+        </w:rPr>
+        <w:t xml:space="preserve"> Esta capa es la que </w:t>
+      </w:r>
+      <w:r>
+        <w:rPr>
+          <w:lang w:val="es-ES"/>
+        </w:rPr>
+        <w:t>provee y persiste los datos de la aplicación</w:t>
+      </w:r>
+      <w:r>
+        <w:rPr>
+          <w:lang w:val="es-ES"/>
+        </w:rPr>
+        <w:t>. Esta capa esta compuesta por el archivo:</w:t>
       </w:r>
     </w:p>
     <w:p>
@@ -533,22 +1029,121 @@
           <w:numId w:val="1"/>
         </w:numPr>
         <w:rPr>
-          <w:b/>
-          <w:lang w:val="es-ES"/>
-        </w:rPr>
-      </w:pPr>
-      <w:r>
-        <w:rPr>
-          <w:b/>
-          <w:lang w:val="es-ES"/>
-        </w:rPr>
-        <w:t>guardarComicFavorito(comic):boolean:</w:t>
-      </w:r>
-      <w:r>
-        <w:rPr>
-          <w:lang w:val="es-ES"/>
-        </w:rPr>
-        <w:t xml:space="preserve"> Guarda en localStorage el comic recibido como parámetro.</w:t>
+          <w:lang w:val="es-ES"/>
+        </w:rPr>
+      </w:pPr>
+      <w:r>
+        <w:rPr>
+          <w:b/>
+          <w:lang w:val="es-ES"/>
+        </w:rPr>
+        <w:t>character</w:t>
+      </w:r>
+      <w:r>
+        <w:rPr>
+          <w:b/>
+          <w:lang w:val="es-ES"/>
+        </w:rPr>
+        <w:t>Model</w:t>
+      </w:r>
+      <w:r>
+        <w:rPr>
+          <w:b/>
+          <w:lang w:val="es-ES"/>
+        </w:rPr>
+        <w:t>.js:</w:t>
+      </w:r>
+      <w:r>
+        <w:rPr>
+          <w:lang w:val="es-ES"/>
+        </w:rPr>
+        <w:t xml:space="preserve"> Se define el servicio “</w:t>
+      </w:r>
+      <w:r>
+        <w:rPr>
+          <w:lang w:val="es-ES"/>
+        </w:rPr>
+        <w:t>Character</w:t>
+      </w:r>
+      <w:r>
+        <w:rPr>
+          <w:lang w:val="es-ES"/>
+        </w:rPr>
+        <w:t>Model</w:t>
+      </w:r>
+      <w:r>
+        <w:rPr>
+          <w:lang w:val="es-ES"/>
+        </w:rPr>
+        <w:t>” que expone las siguientes funciones:</w:t>
+      </w:r>
+    </w:p>
+    <w:p>
+      <w:pPr>
+        <w:pStyle w:val="Prrafodelista"/>
+        <w:numPr>
+          <w:ilvl w:val="2"/>
+          <w:numId w:val="1"/>
+        </w:numPr>
+        <w:rPr>
+          <w:lang w:val="es-ES"/>
+        </w:rPr>
+      </w:pPr>
+      <w:r>
+        <w:rPr>
+          <w:b/>
+          <w:lang w:val="es-ES"/>
+        </w:rPr>
+        <w:t>findByNameStartsWith(initName):listCharacters:</w:t>
+      </w:r>
+      <w:r>
+        <w:rPr>
+          <w:lang w:val="es-ES"/>
+        </w:rPr>
+        <w:t xml:space="preserve"> consulta los personajes con coincidan con “initName</w:t>
+      </w:r>
+      <w:r>
+        <w:rPr>
+          <w:lang w:val="es-ES"/>
+        </w:rPr>
+        <w:t>”</w:t>
+      </w:r>
+      <w:r>
+        <w:rPr>
+          <w:lang w:val="es-ES"/>
+        </w:rPr>
+        <w:t>.</w:t>
+      </w:r>
+    </w:p>
+    <w:p>
+      <w:pPr>
+        <w:pStyle w:val="Prrafodelista"/>
+        <w:numPr>
+          <w:ilvl w:val="2"/>
+          <w:numId w:val="1"/>
+        </w:numPr>
+        <w:rPr>
+          <w:lang w:val="es-ES"/>
+        </w:rPr>
+      </w:pPr>
+      <w:r>
+        <w:rPr>
+          <w:b/>
+          <w:lang w:val="es-ES"/>
+        </w:rPr>
+        <w:t>findAll():listCharacters:</w:t>
+      </w:r>
+      <w:r>
+        <w:rPr>
+          <w:lang w:val="es-ES"/>
+        </w:rPr>
+        <w:t xml:space="preserve"> </w:t>
+      </w:r>
+      <w:r>
+        <w:rPr>
+          <w:lang w:val="es-ES"/>
+        </w:rPr>
+        <w:t>Consulta todos los personajes del servicio.</w:t>
       </w:r>
     </w:p>
     <w:p>
@@ -559,29 +1154,137 @@
           <w:numId w:val="1"/>
         </w:numPr>
         <w:rPr>
-          <w:b/>
-          <w:lang w:val="es-ES"/>
-        </w:rPr>
-      </w:pPr>
-      <w:r>
-        <w:rPr>
-          <w:b/>
-          <w:lang w:val="es-ES"/>
-        </w:rPr>
-        <w:t>guardarTresComicsAleatorios(listaPersonajes):boolean</w:t>
-      </w:r>
-      <w:r>
-        <w:rPr>
-          <w:b/>
-          <w:lang w:val="es-ES"/>
-        </w:rPr>
-        <w:t xml:space="preserve">: </w:t>
-      </w:r>
-      <w:r>
-        <w:rPr>
-          <w:lang w:val="es-ES"/>
-        </w:rPr>
-        <w:t>De una lista de personajes escoge 3 comic aleatoriamente de cualquiera de ellos y los guarda en localStorage.</w:t>
+          <w:lang w:val="es-ES"/>
+        </w:rPr>
+      </w:pPr>
+      <w:r>
+        <w:rPr>
+          <w:b/>
+          <w:lang w:val="es-ES"/>
+        </w:rPr>
+        <w:t>comic</w:t>
+      </w:r>
+      <w:r>
+        <w:rPr>
+          <w:b/>
+          <w:lang w:val="es-ES"/>
+        </w:rPr>
+        <w:t>Model</w:t>
+      </w:r>
+      <w:r>
+        <w:rPr>
+          <w:b/>
+          <w:lang w:val="es-ES"/>
+        </w:rPr>
+        <w:t>.js:</w:t>
+      </w:r>
+      <w:r>
+        <w:rPr>
+          <w:lang w:val="es-ES"/>
+        </w:rPr>
+        <w:t xml:space="preserve"> Se define el servicio “Comic</w:t>
+      </w:r>
+      <w:r>
+        <w:rPr>
+          <w:lang w:val="es-ES"/>
+        </w:rPr>
+        <w:t>Model</w:t>
+      </w:r>
+      <w:r>
+        <w:rPr>
+          <w:lang w:val="es-ES"/>
+        </w:rPr>
+        <w:t>” que expone las siguientes funciones:</w:t>
+      </w:r>
+    </w:p>
+    <w:p>
+      <w:pPr>
+        <w:pStyle w:val="Prrafodelista"/>
+        <w:numPr>
+          <w:ilvl w:val="2"/>
+          <w:numId w:val="1"/>
+        </w:numPr>
+        <w:rPr>
+          <w:lang w:val="es-ES"/>
+        </w:rPr>
+      </w:pPr>
+      <w:r>
+        <w:rPr>
+          <w:b/>
+          <w:lang w:val="es-ES"/>
+        </w:rPr>
+        <w:t>findByResourceURI (</w:t>
+      </w:r>
+      <w:r>
+        <w:rPr>
+          <w:b/>
+          <w:lang w:val="es-ES"/>
+        </w:rPr>
+        <w:t>comic</w:t>
+      </w:r>
+      <w:r>
+        <w:rPr>
+          <w:b/>
+          <w:lang w:val="es-ES"/>
+        </w:rPr>
+        <w:t>):</w:t>
+      </w:r>
+      <w:r>
+        <w:rPr>
+          <w:b/>
+          <w:lang w:val="es-ES"/>
+        </w:rPr>
+        <w:t>comic</w:t>
+      </w:r>
+      <w:r>
+        <w:rPr>
+          <w:b/>
+          <w:lang w:val="es-ES"/>
+        </w:rPr>
+        <w:t>:</w:t>
+      </w:r>
+      <w:r>
+        <w:rPr>
+          <w:lang w:val="es-ES"/>
+        </w:rPr>
+        <w:t xml:space="preserve"> </w:t>
+      </w:r>
+      <w:r>
+        <w:rPr>
+          <w:lang w:val="es-ES"/>
+        </w:rPr>
+        <w:t>Consulta el detalle de un comic teniendo en cuenta el atributo resourceURI.</w:t>
+      </w:r>
+    </w:p>
+    <w:p>
+      <w:pPr>
+        <w:pStyle w:val="Prrafodelista"/>
+        <w:numPr>
+          <w:ilvl w:val="2"/>
+          <w:numId w:val="1"/>
+        </w:numPr>
+        <w:rPr>
+          <w:lang w:val="es-ES"/>
+        </w:rPr>
+      </w:pPr>
+      <w:r>
+        <w:rPr>
+          <w:b/>
+          <w:lang w:val="es-ES"/>
+        </w:rPr>
+        <w:t>findByCharacter(character):listComic:</w:t>
+      </w:r>
+      <w:r>
+        <w:rPr>
+          <w:lang w:val="es-ES"/>
+        </w:rPr>
+        <w:t xml:space="preserve"> </w:t>
+      </w:r>
+      <w:r>
+        <w:rPr>
+          <w:lang w:val="es-ES"/>
+        </w:rPr>
+        <w:t>Consulta los comics de un personaje.</w:t>
       </w:r>
     </w:p>
     <w:p>
@@ -592,29 +1295,252 @@
           <w:numId w:val="1"/>
         </w:numPr>
         <w:rPr>
-          <w:b/>
-          <w:lang w:val="es-ES"/>
-        </w:rPr>
-      </w:pPr>
-      <w:r>
-        <w:rPr>
-          <w:b/>
-          <w:lang w:val="es-ES"/>
-        </w:rPr>
-        <w:t>existeComicEnFavoritos(comic):boolean</w:t>
-      </w:r>
-      <w:r>
-        <w:rPr>
-          <w:b/>
-          <w:lang w:val="es-ES"/>
-        </w:rPr>
-        <w:t xml:space="preserve">: </w:t>
-      </w:r>
-      <w:r>
-        <w:rPr>
-          <w:lang w:val="es-ES"/>
-        </w:rPr>
-        <w:t>verifica que un comic exista en la lista de camics favoritos almacenadas en localStorage</w:t>
+          <w:lang w:val="es-ES"/>
+        </w:rPr>
+      </w:pPr>
+      <w:r>
+        <w:rPr>
+          <w:b/>
+          <w:lang w:val="es-ES"/>
+        </w:rPr>
+        <w:t>comic</w:t>
+      </w:r>
+      <w:r>
+        <w:rPr>
+          <w:b/>
+          <w:lang w:val="es-ES"/>
+        </w:rPr>
+        <w:t>Favour</w:t>
+      </w:r>
+      <w:r>
+        <w:rPr>
+          <w:b/>
+          <w:lang w:val="es-ES"/>
+        </w:rPr>
+        <w:t>i</w:t>
+      </w:r>
+      <w:r>
+        <w:rPr>
+          <w:b/>
+          <w:lang w:val="es-ES"/>
+        </w:rPr>
+        <w:t>te</w:t>
+      </w:r>
+      <w:r>
+        <w:rPr>
+          <w:b/>
+          <w:lang w:val="es-ES"/>
+        </w:rPr>
+        <w:t>Model</w:t>
+      </w:r>
+      <w:r>
+        <w:rPr>
+          <w:b/>
+          <w:lang w:val="es-ES"/>
+        </w:rPr>
+        <w:t>.js:</w:t>
+      </w:r>
+      <w:r>
+        <w:rPr>
+          <w:lang w:val="es-ES"/>
+        </w:rPr>
+        <w:t xml:space="preserve"> Se define el servicio “</w:t>
+      </w:r>
+      <w:r>
+        <w:rPr>
+          <w:lang w:val="es-ES"/>
+        </w:rPr>
+        <w:t>ComicFavorito</w:t>
+      </w:r>
+      <w:r>
+        <w:rPr>
+          <w:lang w:val="es-ES"/>
+        </w:rPr>
+        <w:t>Model</w:t>
+      </w:r>
+      <w:r>
+        <w:rPr>
+          <w:lang w:val="es-ES"/>
+        </w:rPr>
+        <w:t>” que expone las siguientes funciones:</w:t>
+      </w:r>
+    </w:p>
+    <w:p>
+      <w:pPr>
+        <w:pStyle w:val="Prrafodelista"/>
+        <w:numPr>
+          <w:ilvl w:val="2"/>
+          <w:numId w:val="1"/>
+        </w:numPr>
+        <w:rPr>
+          <w:lang w:val="es-ES"/>
+        </w:rPr>
+      </w:pPr>
+      <w:r>
+        <w:rPr>
+          <w:b/>
+          <w:lang w:val="es-ES"/>
+        </w:rPr>
+        <w:t>findById(comic):comic:</w:t>
+      </w:r>
+      <w:r>
+        <w:rPr>
+          <w:lang w:val="es-ES"/>
+        </w:rPr>
+        <w:t xml:space="preserve"> consulta el detalle de un comic</w:t>
+      </w:r>
+    </w:p>
+    <w:p>
+      <w:pPr>
+        <w:pStyle w:val="Prrafodelista"/>
+        <w:numPr>
+          <w:ilvl w:val="2"/>
+          <w:numId w:val="1"/>
+        </w:numPr>
+        <w:rPr>
+          <w:lang w:val="es-ES"/>
+        </w:rPr>
+      </w:pPr>
+      <w:r>
+        <w:rPr>
+          <w:b/>
+          <w:lang w:val="es-ES"/>
+        </w:rPr>
+        <w:t>findAll</w:t>
+      </w:r>
+      <w:r>
+        <w:rPr>
+          <w:b/>
+          <w:lang w:val="es-ES"/>
+        </w:rPr>
+        <w:t>()</w:t>
+      </w:r>
+      <w:r>
+        <w:rPr>
+          <w:b/>
+          <w:lang w:val="es-ES"/>
+        </w:rPr>
+        <w:t>:</w:t>
+      </w:r>
+      <w:r>
+        <w:rPr>
+          <w:b/>
+          <w:lang w:val="es-ES"/>
+        </w:rPr>
+        <w:t>listComic</w:t>
+      </w:r>
+      <w:r>
+        <w:rPr>
+          <w:b/>
+          <w:lang w:val="es-ES"/>
+        </w:rPr>
+        <w:t>:</w:t>
+      </w:r>
+      <w:r>
+        <w:rPr>
+          <w:b/>
+          <w:lang w:val="es-ES"/>
+        </w:rPr>
+        <w:t xml:space="preserve"> </w:t>
+      </w:r>
+      <w:r>
+        <w:rPr>
+          <w:lang w:val="es-ES"/>
+        </w:rPr>
+        <w:t>Consulta todos los comic favoritos.</w:t>
+      </w:r>
+    </w:p>
+    <w:p>
+      <w:pPr>
+        <w:pStyle w:val="Prrafodelista"/>
+        <w:numPr>
+          <w:ilvl w:val="2"/>
+          <w:numId w:val="1"/>
+        </w:numPr>
+        <w:rPr>
+          <w:lang w:val="es-ES"/>
+        </w:rPr>
+      </w:pPr>
+      <w:r>
+        <w:rPr>
+          <w:b/>
+          <w:lang w:val="es-ES"/>
+        </w:rPr>
+        <w:t>create (comic):boolean:</w:t>
+      </w:r>
+      <w:r>
+        <w:rPr>
+          <w:b/>
+          <w:lang w:val="es-ES"/>
+        </w:rPr>
+        <w:t xml:space="preserve"> </w:t>
+      </w:r>
+      <w:r>
+        <w:rPr>
+          <w:lang w:val="es-ES"/>
+        </w:rPr>
+        <w:t>Agregar el comic a la lista de favoritos.</w:t>
+      </w:r>
+    </w:p>
+    <w:p>
+      <w:pPr>
+        <w:pStyle w:val="Prrafodelista"/>
+        <w:numPr>
+          <w:ilvl w:val="2"/>
+          <w:numId w:val="1"/>
+        </w:numPr>
+        <w:rPr>
+          <w:lang w:val="es-ES"/>
+        </w:rPr>
+      </w:pPr>
+      <w:r>
+        <w:rPr>
+          <w:b/>
+          <w:lang w:val="es-ES"/>
+        </w:rPr>
+        <w:t>delete(comic):boolean:</w:t>
+      </w:r>
+      <w:r>
+        <w:rPr>
+          <w:lang w:val="es-ES"/>
+        </w:rPr>
+        <w:t xml:space="preserve"> </w:t>
+      </w:r>
+      <w:r>
+        <w:rPr>
+          <w:lang w:val="es-ES"/>
+        </w:rPr>
+        <w:t>Elimina un comic de la lista de favoritos.</w:t>
+      </w:r>
+    </w:p>
+    <w:p>
+      <w:pPr>
+        <w:pStyle w:val="Prrafodelista"/>
+        <w:numPr>
+          <w:ilvl w:val="0"/>
+          <w:numId w:val="1"/>
+        </w:numPr>
+        <w:rPr>
+          <w:lang w:val="es-ES"/>
+        </w:rPr>
+      </w:pPr>
+      <w:r>
+        <w:rPr>
+          <w:rStyle w:val="Ttulo2Car"/>
+        </w:rPr>
+        <w:t>CAPA SUPPORT (UTILIDADES Y CONSTANTES):</w:t>
+      </w:r>
+      <w:r>
+        <w:rPr>
+          <w:lang w:val="es-ES"/>
+        </w:rPr>
+        <w:t xml:space="preserve"> Esta capa, aunque de capa no tiene nada, es una capa transversal a todas las anteriores capas para el uso de constantes y funciones genéricas o de utilidades.</w:t>
+      </w:r>
+      <w:r>
+        <w:rPr>
+          <w:lang w:val="es-ES"/>
+        </w:rPr>
+        <w:t xml:space="preserve"> Esta capa esta compuesta por el archivo “utilidades.js”, donde se definen las siguientes constantes y funciones:</w:t>
       </w:r>
     </w:p>
     <w:p>
@@ -625,90 +1551,21 @@
           <w:numId w:val="1"/>
         </w:numPr>
         <w:rPr>
-          <w:b/>
-          <w:lang w:val="es-ES"/>
-        </w:rPr>
-      </w:pPr>
-      <w:r>
-        <w:rPr>
-          <w:b/>
-          <w:lang w:val="es-ES"/>
-        </w:rPr>
-        <w:lastRenderedPageBreak/>
-        <w:t>deleteComicFromListFavourites(comic)void:</w:t>
-      </w:r>
-      <w:r>
-        <w:rPr>
-          <w:b/>
-          <w:lang w:val="es-ES"/>
-        </w:rPr>
-        <w:t xml:space="preserve"> </w:t>
-      </w:r>
-      <w:r>
-        <w:rPr>
-          <w:lang w:val="es-ES"/>
-        </w:rPr>
-        <w:t>Elimina un comic de la lista de comic favoritos.</w:t>
-      </w:r>
-    </w:p>
-    <w:p>
-      <w:pPr>
-        <w:pStyle w:val="Prrafodelista"/>
-        <w:numPr>
-          <w:ilvl w:val="0"/>
-          <w:numId w:val="1"/>
-        </w:numPr>
-        <w:rPr>
-          <w:lang w:val="es-ES"/>
-        </w:rPr>
-      </w:pPr>
-      <w:r>
-        <w:rPr>
-          <w:rStyle w:val="Ttulo2Car"/>
-        </w:rPr>
-        <w:t>CAPA SUPPORT (UTILIDADES Y CONSTANTES):</w:t>
-      </w:r>
-      <w:r>
-        <w:rPr>
-          <w:lang w:val="es-ES"/>
-        </w:rPr>
-        <w:t xml:space="preserve"> Esta capa, aunque de capa no tiene nada, es una capa transversal a todas las anteriores capas para el uso de constantes y funciones genéricas o de utilidades.</w:t>
-      </w:r>
-      <w:r>
-        <w:rPr>
-          <w:lang w:val="es-ES"/>
-        </w:rPr>
-        <w:t xml:space="preserve"> </w:t>
-      </w:r>
-      <w:r>
-        <w:rPr>
-          <w:lang w:val="es-ES"/>
-        </w:rPr>
-        <w:t>Esta capa esta compuesta por el archivo “</w:t>
-      </w:r>
-      <w:r>
-        <w:rPr>
-          <w:lang w:val="es-ES"/>
-        </w:rPr>
-        <w:t>utilidades</w:t>
-      </w:r>
-      <w:r>
-        <w:rPr>
-          <w:lang w:val="es-ES"/>
-        </w:rPr>
-        <w:t>.js”,</w:t>
-      </w:r>
-      <w:r>
-        <w:rPr>
-          <w:lang w:val="es-ES"/>
-        </w:rPr>
-        <w:t xml:space="preserve"> donde se definen las siguientes constantes y funciones</w:t>
-      </w:r>
-      <w:r>
-        <w:rPr>
-          <w:lang w:val="es-ES"/>
-        </w:rPr>
-        <w:t>:</w:t>
+          <w:lang w:val="es-ES"/>
+        </w:rPr>
+      </w:pPr>
+      <w:r>
+        <w:rPr>
+          <w:b/>
+          <w:lang w:val="es-ES"/>
+        </w:rPr>
+        <w:t>urlPersonajes:</w:t>
+      </w:r>
+      <w:r>
+        <w:rPr>
+          <w:lang w:val="es-ES"/>
+        </w:rPr>
+        <w:t xml:space="preserve"> constante que define la url base para consumir los services rest de Marvel.</w:t>
       </w:r>
     </w:p>
     <w:p>
@@ -719,21 +1576,29 @@
           <w:numId w:val="1"/>
         </w:numPr>
         <w:rPr>
-          <w:lang w:val="es-ES"/>
-        </w:rPr>
-      </w:pPr>
-      <w:r>
-        <w:rPr>
-          <w:b/>
-          <w:lang w:val="es-ES"/>
-        </w:rPr>
-        <w:t>urlPersonajes:</w:t>
-      </w:r>
-      <w:r>
-        <w:rPr>
-          <w:lang w:val="es-ES"/>
-        </w:rPr>
-        <w:t xml:space="preserve"> constante que define la url base para consumir los services rest de Marvel.</w:t>
+          <w:b/>
+          <w:lang w:val="es-ES"/>
+        </w:rPr>
+      </w:pPr>
+      <w:r>
+        <w:rPr>
+          <w:b/>
+          <w:lang w:val="es-ES"/>
+        </w:rPr>
+        <w:t>getFechaSistema():fechaFormateada:</w:t>
+      </w:r>
+      <w:r>
+        <w:rPr>
+          <w:b/>
+          <w:lang w:val="es-ES"/>
+        </w:rPr>
+        <w:t xml:space="preserve"> </w:t>
+      </w:r>
+      <w:r>
+        <w:rPr>
+          <w:lang w:val="es-ES"/>
+        </w:rPr>
+        <w:t>devuelve una fecha en un formato definido.</w:t>
       </w:r>
     </w:p>
     <w:p>
@@ -753,20 +1618,13 @@
           <w:b/>
           <w:lang w:val="es-ES"/>
         </w:rPr>
-        <w:t>getFechaSistema():fechaFormateada:</w:t>
-      </w:r>
-      <w:r>
-        <w:rPr>
-          <w:b/>
-          <w:lang w:val="es-ES"/>
-        </w:rPr>
-        <w:t xml:space="preserve"> </w:t>
-      </w:r>
-      <w:r>
-        <w:rPr>
-          <w:lang w:val="es-ES"/>
-        </w:rPr>
-        <w:t>devuelve una fecha en un formato definido.</w:t>
+        <w:t>addAutenticacionUrl(url):urlConCredenciales:</w:t>
+      </w:r>
+      <w:r>
+        <w:rPr>
+          <w:lang w:val="es-ES"/>
+        </w:rPr>
+        <w:t xml:space="preserve"> le agrega a una url del API de Marvel las credenciales de autenticación.</w:t>
       </w:r>
     </w:p>
     <w:p>
@@ -786,13 +1644,20 @@
           <w:b/>
           <w:lang w:val="es-ES"/>
         </w:rPr>
-        <w:t>addAutenticacionUrl(url):urlConCredenciales:</w:t>
-      </w:r>
-      <w:r>
-        <w:rPr>
-          <w:lang w:val="es-ES"/>
-        </w:rPr>
-        <w:t xml:space="preserve"> le agrega a una url del API de Marvel las credenciales de autenticación.</w:t>
+        <w:t>getNumeroAleatorio(desde, hasta):numero:</w:t>
+      </w:r>
+      <w:r>
+        <w:rPr>
+          <w:b/>
+          <w:lang w:val="es-ES"/>
+        </w:rPr>
+        <w:t xml:space="preserve"> </w:t>
+      </w:r>
+      <w:r>
+        <w:rPr>
+          <w:lang w:val="es-ES"/>
+        </w:rPr>
+        <w:t>devuelve un numero entre un numero recibido en el parámetro “desde” y el numero recibido en el parámetro hasta.</w:t>
       </w:r>
     </w:p>
     <w:p>
@@ -803,16 +1668,15 @@
           <w:numId w:val="1"/>
         </w:numPr>
         <w:rPr>
-          <w:b/>
-          <w:lang w:val="es-ES"/>
-        </w:rPr>
-      </w:pPr>
-      <w:r>
-        <w:rPr>
-          <w:b/>
-          <w:lang w:val="es-ES"/>
-        </w:rPr>
-        <w:t>getNumeroAleatorio(desde, hasta):numero:</w:t>
+          <w:lang w:val="es-ES"/>
+        </w:rPr>
+      </w:pPr>
+      <w:r>
+        <w:rPr>
+          <w:b/>
+          <w:lang w:val="es-ES"/>
+        </w:rPr>
+        <w:t>existeComicInArrayOfComics(listaComics, comic):boolean:</w:t>
       </w:r>
       <w:r>
         <w:rPr>
@@ -825,7 +1689,20 @@
         <w:rPr>
           <w:lang w:val="es-ES"/>
         </w:rPr>
-        <w:t>devuelve un numero entre un numero recibido en el parámetro “desde” y el numero recibido en el parámetro hasta.</w:t>
+        <w:t>valida si el comic recibido en el parámetro “comic” existe en la lista de comic recibido en el parámetro “</w:t>
+      </w:r>
+      <w:r>
+        <w:rPr>
+          <w:b/>
+          <w:lang w:val="es-ES"/>
+        </w:rPr>
+        <w:t>listaComics</w:t>
+      </w:r>
+      <w:r>
+        <w:rPr>
+          <w:lang w:val="es-ES"/>
+        </w:rPr>
+        <w:t>”.</w:t>
       </w:r>
     </w:p>
     <w:p>
@@ -844,33 +1721,13 @@
           <w:b/>
           <w:lang w:val="es-ES"/>
         </w:rPr>
-        <w:t>existeComicInArrayOfComics(listaComics, comic):boolean:</w:t>
-      </w:r>
-      <w:r>
-        <w:rPr>
-          <w:b/>
-          <w:lang w:val="es-ES"/>
-        </w:rPr>
-        <w:t xml:space="preserve"> </w:t>
-      </w:r>
-      <w:r>
-        <w:rPr>
-          <w:lang w:val="es-ES"/>
-        </w:rPr>
-        <w:t>valida si el comic recibido en el parámetro “comic” existe en la lista de comic recibido en el parámetro “</w:t>
-      </w:r>
-      <w:r>
-        <w:rPr>
-          <w:b/>
-          <w:lang w:val="es-ES"/>
-        </w:rPr>
-        <w:t>listaComics</w:t>
-      </w:r>
-      <w:r>
-        <w:rPr>
-          <w:lang w:val="es-ES"/>
-        </w:rPr>
-        <w:t>”.</w:t>
+        <w:t>getObjectRandomFromListObjects(listObject):object:</w:t>
+      </w:r>
+      <w:r>
+        <w:rPr>
+          <w:lang w:val="es-ES"/>
+        </w:rPr>
+        <w:t xml:space="preserve"> de una lista de objects retorna un objeto aleatorio.</w:t>
       </w:r>
     </w:p>
     <w:p>
@@ -930,10 +1787,7 @@
         <w:t xml:space="preserve">Punto 2.1: </w:t>
       </w:r>
       <w:r>
-        <w:t>Las malas prácticas de programación que en su criteri</w:t>
-      </w:r>
-      <w:r>
-        <w:t>o son evidenciadas en el código.</w:t>
+        <w:t>Las malas prácticas de programación que en su criterio son evidenciadas en el código.</w:t>
       </w:r>
     </w:p>
     <w:p/>
@@ -1295,13 +2149,7 @@
         <w:rPr>
           <w:lang w:val="es-ES"/>
         </w:rPr>
-        <w:t>No se hizo por motivos</w:t>
-      </w:r>
-      <w:r>
-        <w:rPr>
-          <w:lang w:val="es-ES"/>
-        </w:rPr>
-        <w:t xml:space="preserve"> de tiempo, pero es claro que l</w:t>
+        <w:t>No se hizo por motivos de tiempo, pero es claro que l</w:t>
       </w:r>
       <w:r>
         <w:rPr>
@@ -1386,25 +2234,10 @@
         <w:rPr>
           <w:lang w:val="es-ES"/>
         </w:rPr>
-        <w:t>Punto 2.2</w:t>
-      </w:r>
-      <w:r>
-        <w:rPr>
-          <w:lang w:val="es-ES"/>
-        </w:rPr>
-        <w:t>:</w:t>
-      </w:r>
-      <w:r>
-        <w:rPr>
-          <w:lang w:val="es-ES"/>
-        </w:rPr>
-        <w:t xml:space="preserve"> </w:t>
-      </w:r>
-      <w:r>
-        <w:t>Cómo su refactoriza</w:t>
-      </w:r>
-      <w:r>
-        <w:t>ción supera las malas prácticas.</w:t>
+        <w:t xml:space="preserve">Punto 2.2: </w:t>
+      </w:r>
+      <w:r>
+        <w:t>Cómo su refactorización supera las malas prácticas.</w:t>
       </w:r>
     </w:p>
     <w:p>
@@ -1431,15 +2264,166 @@
         </w:rPr>
         <w:t>&gt;&gt;</w:t>
       </w:r>
-      <w:bookmarkStart w:id="0" w:name="_GoBack"/>
-      <w:bookmarkEnd w:id="0"/>
-    </w:p>
-    <w:p>
-      <w:pPr>
+    </w:p>
+    <w:p>
+      <w:pPr>
+        <w:rPr>
+          <w:rStyle w:val="Ttulo2Car"/>
+        </w:rPr>
+      </w:pPr>
+      <w:r>
+        <w:rPr>
+          <w:rStyle w:val="Ttulo2Car"/>
+        </w:rPr>
+        <w:t>NO DECLARACION DE CONSTANTES CON MAYUSCULAS SOSTENIDA</w:t>
+      </w:r>
+    </w:p>
+    <w:p>
+      <w:pPr>
+        <w:pStyle w:val="Prrafodelista"/>
+        <w:numPr>
+          <w:ilvl w:val="0"/>
+          <w:numId w:val="6"/>
+        </w:numPr>
         <w:rPr>
           <w:color w:val="FF0000"/>
         </w:rPr>
       </w:pPr>
+      <w:r>
+        <w:t>Se ajusto la declaración de la constante “</w:t>
+      </w:r>
+      <w:r>
+        <w:rPr>
+          <w:b/>
+          <w:lang w:val="es-ES"/>
+        </w:rPr>
+        <w:t>urlPersonajes</w:t>
+      </w:r>
+      <w:r>
+        <w:t>” por “</w:t>
+      </w:r>
+      <w:r>
+        <w:t>URL_SERVICIO_PERSONAJES</w:t>
+      </w:r>
+      <w:r>
+        <w:t>”.</w:t>
+      </w:r>
+    </w:p>
+    <w:p>
+      <w:pPr>
+        <w:rPr>
+          <w:rStyle w:val="Ttulo2Car"/>
+        </w:rPr>
+      </w:pPr>
+      <w:r>
+        <w:rPr>
+          <w:rStyle w:val="Ttulo2Car"/>
+        </w:rPr>
+        <w:t>NO TENER UN CAPA MODELO:</w:t>
+      </w:r>
+    </w:p>
+    <w:p>
+      <w:pPr>
+        <w:pStyle w:val="Prrafodelista"/>
+        <w:numPr>
+          <w:ilvl w:val="0"/>
+          <w:numId w:val="5"/>
+        </w:numPr>
+        <w:rPr>
+          <w:color w:val="FF0000"/>
+        </w:rPr>
+      </w:pPr>
+      <w:r>
+        <w:t>Se creo la capa modelo de cada dominio del negocio: Comic, ComicFavourite y Character (ver al inicio del documento la descripción de la capa modelo).</w:t>
+      </w:r>
+    </w:p>
+    <w:p>
+      <w:pPr>
+        <w:pStyle w:val="Prrafodelista"/>
+        <w:numPr>
+          <w:ilvl w:val="0"/>
+          <w:numId w:val="5"/>
+        </w:numPr>
+        <w:rPr>
+          <w:color w:val="FF0000"/>
+        </w:rPr>
+      </w:pPr>
+      <w:r>
+        <w:t xml:space="preserve">Se creo la capa </w:t>
+      </w:r>
+      <w:r>
+        <w:t>Services</w:t>
+      </w:r>
+      <w:r>
+        <w:t xml:space="preserve"> de cada dominio del negocio: Comic, ComicFavourite y Character (ver al inicio del documento la descripción de la capa </w:t>
+      </w:r>
+      <w:r>
+        <w:t>Services</w:t>
+      </w:r>
+      <w:r>
+        <w:t>).</w:t>
+      </w:r>
+    </w:p>
+    <w:p>
+      <w:pPr>
+        <w:rPr>
+          <w:rStyle w:val="Ttulo2Car"/>
+        </w:rPr>
+      </w:pPr>
+      <w:r>
+        <w:rPr>
+          <w:rStyle w:val="Ttulo2Car"/>
+        </w:rPr>
+        <w:t>NO SEPARAR LOS CONTROLLERS Y SERVICES EN ARCHIVO JS DIFERENTES</w:t>
+      </w:r>
+    </w:p>
+    <w:p>
+      <w:pPr>
+        <w:pStyle w:val="Prrafodelista"/>
+        <w:numPr>
+          <w:ilvl w:val="0"/>
+          <w:numId w:val="7"/>
+        </w:numPr>
+        <w:rPr>
+          <w:color w:val="FF0000"/>
+        </w:rPr>
+      </w:pPr>
+      <w:r>
+        <w:t>Se ha separado en archivos diferentes la capa de servicios (</w:t>
+      </w:r>
+      <w:r>
+        <w:t>ver al inicio del documento la descripción de la capa Services</w:t>
+      </w:r>
+      <w:r>
+        <w:t>).</w:t>
+      </w:r>
+    </w:p>
+    <w:p>
+      <w:pPr>
+        <w:pStyle w:val="Prrafodelista"/>
+        <w:numPr>
+          <w:ilvl w:val="0"/>
+          <w:numId w:val="7"/>
+        </w:numPr>
+        <w:rPr>
+          <w:color w:val="FF0000"/>
+        </w:rPr>
+      </w:pPr>
+      <w:r>
+        <w:t>Se ha separado en</w:t>
+      </w:r>
+      <w:r>
+        <w:t xml:space="preserve"> archivos diferentes la capa controladora </w:t>
+      </w:r>
+      <w:r>
+        <w:t xml:space="preserve">(ver al inicio del documento la descripción de la capa </w:t>
+      </w:r>
+      <w:r>
+        <w:t>Controladora</w:t>
+      </w:r>
+      <w:r>
+        <w:t>).</w:t>
+      </w:r>
     </w:p>
     <w:p>
       <w:pPr>
@@ -1455,14 +2439,7 @@
           <w:b/>
           <w:lang w:val="es-ES"/>
         </w:rPr>
-        <w:t>PUNTO 3</w:t>
-      </w:r>
-      <w:r>
-        <w:rPr>
-          <w:b/>
-          <w:lang w:val="es-ES"/>
-        </w:rPr>
-        <w:t xml:space="preserve">: </w:t>
+        <w:t xml:space="preserve">PUNTO 3: </w:t>
       </w:r>
       <w:r>
         <w:rPr>
@@ -1580,7 +2557,7 @@
         <w:rFonts w:ascii="Courier New" w:hAnsi="Courier New" w:cs="Courier New" w:hint="default"/>
       </w:rPr>
     </w:lvl>
-    <w:lvl w:ilvl="2" w:tplc="040A0005" w:tentative="1">
+    <w:lvl w:ilvl="2" w:tplc="040A0005">
       <w:start w:val="1"/>
       <w:numFmt w:val="bullet"/>
       <w:lvlText w:val=""/>
@@ -1666,6 +2643,232 @@
     </w:lvl>
   </w:abstractNum>
   <w:abstractNum w:abstractNumId="1">
+    <w:nsid w:val="1ADB6A33"/>
+    <w:multiLevelType w:val="hybridMultilevel"/>
+    <w:tmpl w:val="D878164A"/>
+    <w:lvl w:ilvl="0" w:tplc="040A0001">
+      <w:start w:val="1"/>
+      <w:numFmt w:val="bullet"/>
+      <w:lvlText w:val=""/>
+      <w:lvlJc w:val="left"/>
+      <w:pPr>
+        <w:ind w:left="720" w:hanging="360"/>
+      </w:pPr>
+      <w:rPr>
+        <w:rFonts w:ascii="Symbol" w:hAnsi="Symbol" w:hint="default"/>
+      </w:rPr>
+    </w:lvl>
+    <w:lvl w:ilvl="1" w:tplc="040A0003" w:tentative="1">
+      <w:start w:val="1"/>
+      <w:numFmt w:val="bullet"/>
+      <w:lvlText w:val="o"/>
+      <w:lvlJc w:val="left"/>
+      <w:pPr>
+        <w:ind w:left="1440" w:hanging="360"/>
+      </w:pPr>
+      <w:rPr>
+        <w:rFonts w:ascii="Courier New" w:hAnsi="Courier New" w:cs="Courier New" w:hint="default"/>
+      </w:rPr>
+    </w:lvl>
+    <w:lvl w:ilvl="2" w:tplc="040A0005" w:tentative="1">
+      <w:start w:val="1"/>
+      <w:numFmt w:val="bullet"/>
+      <w:lvlText w:val=""/>
+      <w:lvlJc w:val="left"/>
+      <w:pPr>
+        <w:ind w:left="2160" w:hanging="360"/>
+      </w:pPr>
+      <w:rPr>
+        <w:rFonts w:ascii="Wingdings" w:hAnsi="Wingdings" w:hint="default"/>
+      </w:rPr>
+    </w:lvl>
+    <w:lvl w:ilvl="3" w:tplc="040A0001" w:tentative="1">
+      <w:start w:val="1"/>
+      <w:numFmt w:val="bullet"/>
+      <w:lvlText w:val=""/>
+      <w:lvlJc w:val="left"/>
+      <w:pPr>
+        <w:ind w:left="2880" w:hanging="360"/>
+      </w:pPr>
+      <w:rPr>
+        <w:rFonts w:ascii="Symbol" w:hAnsi="Symbol" w:hint="default"/>
+      </w:rPr>
+    </w:lvl>
+    <w:lvl w:ilvl="4" w:tplc="040A0003" w:tentative="1">
+      <w:start w:val="1"/>
+      <w:numFmt w:val="bullet"/>
+      <w:lvlText w:val="o"/>
+      <w:lvlJc w:val="left"/>
+      <w:pPr>
+        <w:ind w:left="3600" w:hanging="360"/>
+      </w:pPr>
+      <w:rPr>
+        <w:rFonts w:ascii="Courier New" w:hAnsi="Courier New" w:cs="Courier New" w:hint="default"/>
+      </w:rPr>
+    </w:lvl>
+    <w:lvl w:ilvl="5" w:tplc="040A0005" w:tentative="1">
+      <w:start w:val="1"/>
+      <w:numFmt w:val="bullet"/>
+      <w:lvlText w:val=""/>
+      <w:lvlJc w:val="left"/>
+      <w:pPr>
+        <w:ind w:left="4320" w:hanging="360"/>
+      </w:pPr>
+      <w:rPr>
+        <w:rFonts w:ascii="Wingdings" w:hAnsi="Wingdings" w:hint="default"/>
+      </w:rPr>
+    </w:lvl>
+    <w:lvl w:ilvl="6" w:tplc="040A0001" w:tentative="1">
+      <w:start w:val="1"/>
+      <w:numFmt w:val="bullet"/>
+      <w:lvlText w:val=""/>
+      <w:lvlJc w:val="left"/>
+      <w:pPr>
+        <w:ind w:left="5040" w:hanging="360"/>
+      </w:pPr>
+      <w:rPr>
+        <w:rFonts w:ascii="Symbol" w:hAnsi="Symbol" w:hint="default"/>
+      </w:rPr>
+    </w:lvl>
+    <w:lvl w:ilvl="7" w:tplc="040A0003" w:tentative="1">
+      <w:start w:val="1"/>
+      <w:numFmt w:val="bullet"/>
+      <w:lvlText w:val="o"/>
+      <w:lvlJc w:val="left"/>
+      <w:pPr>
+        <w:ind w:left="5760" w:hanging="360"/>
+      </w:pPr>
+      <w:rPr>
+        <w:rFonts w:ascii="Courier New" w:hAnsi="Courier New" w:cs="Courier New" w:hint="default"/>
+      </w:rPr>
+    </w:lvl>
+    <w:lvl w:ilvl="8" w:tplc="040A0005" w:tentative="1">
+      <w:start w:val="1"/>
+      <w:numFmt w:val="bullet"/>
+      <w:lvlText w:val=""/>
+      <w:lvlJc w:val="left"/>
+      <w:pPr>
+        <w:ind w:left="6480" w:hanging="360"/>
+      </w:pPr>
+      <w:rPr>
+        <w:rFonts w:ascii="Wingdings" w:hAnsi="Wingdings" w:hint="default"/>
+      </w:rPr>
+    </w:lvl>
+  </w:abstractNum>
+  <w:abstractNum w:abstractNumId="2">
+    <w:nsid w:val="24AF158A"/>
+    <w:multiLevelType w:val="hybridMultilevel"/>
+    <w:tmpl w:val="2B9A382A"/>
+    <w:lvl w:ilvl="0" w:tplc="040A0001">
+      <w:start w:val="1"/>
+      <w:numFmt w:val="bullet"/>
+      <w:lvlText w:val=""/>
+      <w:lvlJc w:val="left"/>
+      <w:pPr>
+        <w:ind w:left="720" w:hanging="360"/>
+      </w:pPr>
+      <w:rPr>
+        <w:rFonts w:ascii="Symbol" w:hAnsi="Symbol" w:hint="default"/>
+      </w:rPr>
+    </w:lvl>
+    <w:lvl w:ilvl="1" w:tplc="040A0003" w:tentative="1">
+      <w:start w:val="1"/>
+      <w:numFmt w:val="bullet"/>
+      <w:lvlText w:val="o"/>
+      <w:lvlJc w:val="left"/>
+      <w:pPr>
+        <w:ind w:left="1440" w:hanging="360"/>
+      </w:pPr>
+      <w:rPr>
+        <w:rFonts w:ascii="Courier New" w:hAnsi="Courier New" w:cs="Courier New" w:hint="default"/>
+      </w:rPr>
+    </w:lvl>
+    <w:lvl w:ilvl="2" w:tplc="040A0005" w:tentative="1">
+      <w:start w:val="1"/>
+      <w:numFmt w:val="bullet"/>
+      <w:lvlText w:val=""/>
+      <w:lvlJc w:val="left"/>
+      <w:pPr>
+        <w:ind w:left="2160" w:hanging="360"/>
+      </w:pPr>
+      <w:rPr>
+        <w:rFonts w:ascii="Wingdings" w:hAnsi="Wingdings" w:hint="default"/>
+      </w:rPr>
+    </w:lvl>
+    <w:lvl w:ilvl="3" w:tplc="040A0001" w:tentative="1">
+      <w:start w:val="1"/>
+      <w:numFmt w:val="bullet"/>
+      <w:lvlText w:val=""/>
+      <w:lvlJc w:val="left"/>
+      <w:pPr>
+        <w:ind w:left="2880" w:hanging="360"/>
+      </w:pPr>
+      <w:rPr>
+        <w:rFonts w:ascii="Symbol" w:hAnsi="Symbol" w:hint="default"/>
+      </w:rPr>
+    </w:lvl>
+    <w:lvl w:ilvl="4" w:tplc="040A0003" w:tentative="1">
+      <w:start w:val="1"/>
+      <w:numFmt w:val="bullet"/>
+      <w:lvlText w:val="o"/>
+      <w:lvlJc w:val="left"/>
+      <w:pPr>
+        <w:ind w:left="3600" w:hanging="360"/>
+      </w:pPr>
+      <w:rPr>
+        <w:rFonts w:ascii="Courier New" w:hAnsi="Courier New" w:cs="Courier New" w:hint="default"/>
+      </w:rPr>
+    </w:lvl>
+    <w:lvl w:ilvl="5" w:tplc="040A0005" w:tentative="1">
+      <w:start w:val="1"/>
+      <w:numFmt w:val="bullet"/>
+      <w:lvlText w:val=""/>
+      <w:lvlJc w:val="left"/>
+      <w:pPr>
+        <w:ind w:left="4320" w:hanging="360"/>
+      </w:pPr>
+      <w:rPr>
+        <w:rFonts w:ascii="Wingdings" w:hAnsi="Wingdings" w:hint="default"/>
+      </w:rPr>
+    </w:lvl>
+    <w:lvl w:ilvl="6" w:tplc="040A0001" w:tentative="1">
+      <w:start w:val="1"/>
+      <w:numFmt w:val="bullet"/>
+      <w:lvlText w:val=""/>
+      <w:lvlJc w:val="left"/>
+      <w:pPr>
+        <w:ind w:left="5040" w:hanging="360"/>
+      </w:pPr>
+      <w:rPr>
+        <w:rFonts w:ascii="Symbol" w:hAnsi="Symbol" w:hint="default"/>
+      </w:rPr>
+    </w:lvl>
+    <w:lvl w:ilvl="7" w:tplc="040A0003" w:tentative="1">
+      <w:start w:val="1"/>
+      <w:numFmt w:val="bullet"/>
+      <w:lvlText w:val="o"/>
+      <w:lvlJc w:val="left"/>
+      <w:pPr>
+        <w:ind w:left="5760" w:hanging="360"/>
+      </w:pPr>
+      <w:rPr>
+        <w:rFonts w:ascii="Courier New" w:hAnsi="Courier New" w:cs="Courier New" w:hint="default"/>
+      </w:rPr>
+    </w:lvl>
+    <w:lvl w:ilvl="8" w:tplc="040A0005" w:tentative="1">
+      <w:start w:val="1"/>
+      <w:numFmt w:val="bullet"/>
+      <w:lvlText w:val=""/>
+      <w:lvlJc w:val="left"/>
+      <w:pPr>
+        <w:ind w:left="6480" w:hanging="360"/>
+      </w:pPr>
+      <w:rPr>
+        <w:rFonts w:ascii="Wingdings" w:hAnsi="Wingdings" w:hint="default"/>
+      </w:rPr>
+    </w:lvl>
+  </w:abstractNum>
+  <w:abstractNum w:abstractNumId="3">
     <w:nsid w:val="42CA721C"/>
     <w:multiLevelType w:val="hybridMultilevel"/>
     <w:tmpl w:val="B72CB034"/>
@@ -1751,7 +2954,7 @@
       </w:pPr>
     </w:lvl>
   </w:abstractNum>
-  <w:abstractNum w:abstractNumId="2">
+  <w:abstractNum w:abstractNumId="4">
     <w:nsid w:val="6D6B70E1"/>
     <w:multiLevelType w:val="hybridMultilevel"/>
     <w:tmpl w:val="C49290B0"/>
@@ -1840,7 +3043,7 @@
       </w:pPr>
     </w:lvl>
   </w:abstractNum>
-  <w:abstractNum w:abstractNumId="3">
+  <w:abstractNum w:abstractNumId="5">
     <w:nsid w:val="71DB2873"/>
     <w:multiLevelType w:val="hybridMultilevel"/>
     <w:tmpl w:val="1200D790"/>
@@ -1924,19 +3127,141 @@
       <w:pPr>
         <w:ind w:left="6480" w:hanging="180"/>
       </w:pPr>
+    </w:lvl>
+  </w:abstractNum>
+  <w:abstractNum w:abstractNumId="6">
+    <w:nsid w:val="77496CCE"/>
+    <w:multiLevelType w:val="hybridMultilevel"/>
+    <w:tmpl w:val="B14E6D7E"/>
+    <w:lvl w:ilvl="0" w:tplc="040A0001">
+      <w:start w:val="1"/>
+      <w:numFmt w:val="bullet"/>
+      <w:lvlText w:val=""/>
+      <w:lvlJc w:val="left"/>
+      <w:pPr>
+        <w:ind w:left="720" w:hanging="360"/>
+      </w:pPr>
+      <w:rPr>
+        <w:rFonts w:ascii="Symbol" w:hAnsi="Symbol" w:hint="default"/>
+      </w:rPr>
+    </w:lvl>
+    <w:lvl w:ilvl="1" w:tplc="040A0003" w:tentative="1">
+      <w:start w:val="1"/>
+      <w:numFmt w:val="bullet"/>
+      <w:lvlText w:val="o"/>
+      <w:lvlJc w:val="left"/>
+      <w:pPr>
+        <w:ind w:left="1440" w:hanging="360"/>
+      </w:pPr>
+      <w:rPr>
+        <w:rFonts w:ascii="Courier New" w:hAnsi="Courier New" w:cs="Courier New" w:hint="default"/>
+      </w:rPr>
+    </w:lvl>
+    <w:lvl w:ilvl="2" w:tplc="040A0005" w:tentative="1">
+      <w:start w:val="1"/>
+      <w:numFmt w:val="bullet"/>
+      <w:lvlText w:val=""/>
+      <w:lvlJc w:val="left"/>
+      <w:pPr>
+        <w:ind w:left="2160" w:hanging="360"/>
+      </w:pPr>
+      <w:rPr>
+        <w:rFonts w:ascii="Wingdings" w:hAnsi="Wingdings" w:hint="default"/>
+      </w:rPr>
+    </w:lvl>
+    <w:lvl w:ilvl="3" w:tplc="040A0001" w:tentative="1">
+      <w:start w:val="1"/>
+      <w:numFmt w:val="bullet"/>
+      <w:lvlText w:val=""/>
+      <w:lvlJc w:val="left"/>
+      <w:pPr>
+        <w:ind w:left="2880" w:hanging="360"/>
+      </w:pPr>
+      <w:rPr>
+        <w:rFonts w:ascii="Symbol" w:hAnsi="Symbol" w:hint="default"/>
+      </w:rPr>
+    </w:lvl>
+    <w:lvl w:ilvl="4" w:tplc="040A0003" w:tentative="1">
+      <w:start w:val="1"/>
+      <w:numFmt w:val="bullet"/>
+      <w:lvlText w:val="o"/>
+      <w:lvlJc w:val="left"/>
+      <w:pPr>
+        <w:ind w:left="3600" w:hanging="360"/>
+      </w:pPr>
+      <w:rPr>
+        <w:rFonts w:ascii="Courier New" w:hAnsi="Courier New" w:cs="Courier New" w:hint="default"/>
+      </w:rPr>
+    </w:lvl>
+    <w:lvl w:ilvl="5" w:tplc="040A0005" w:tentative="1">
+      <w:start w:val="1"/>
+      <w:numFmt w:val="bullet"/>
+      <w:lvlText w:val=""/>
+      <w:lvlJc w:val="left"/>
+      <w:pPr>
+        <w:ind w:left="4320" w:hanging="360"/>
+      </w:pPr>
+      <w:rPr>
+        <w:rFonts w:ascii="Wingdings" w:hAnsi="Wingdings" w:hint="default"/>
+      </w:rPr>
+    </w:lvl>
+    <w:lvl w:ilvl="6" w:tplc="040A0001" w:tentative="1">
+      <w:start w:val="1"/>
+      <w:numFmt w:val="bullet"/>
+      <w:lvlText w:val=""/>
+      <w:lvlJc w:val="left"/>
+      <w:pPr>
+        <w:ind w:left="5040" w:hanging="360"/>
+      </w:pPr>
+      <w:rPr>
+        <w:rFonts w:ascii="Symbol" w:hAnsi="Symbol" w:hint="default"/>
+      </w:rPr>
+    </w:lvl>
+    <w:lvl w:ilvl="7" w:tplc="040A0003" w:tentative="1">
+      <w:start w:val="1"/>
+      <w:numFmt w:val="bullet"/>
+      <w:lvlText w:val="o"/>
+      <w:lvlJc w:val="left"/>
+      <w:pPr>
+        <w:ind w:left="5760" w:hanging="360"/>
+      </w:pPr>
+      <w:rPr>
+        <w:rFonts w:ascii="Courier New" w:hAnsi="Courier New" w:cs="Courier New" w:hint="default"/>
+      </w:rPr>
+    </w:lvl>
+    <w:lvl w:ilvl="8" w:tplc="040A0005" w:tentative="1">
+      <w:start w:val="1"/>
+      <w:numFmt w:val="bullet"/>
+      <w:lvlText w:val=""/>
+      <w:lvlJc w:val="left"/>
+      <w:pPr>
+        <w:ind w:left="6480" w:hanging="360"/>
+      </w:pPr>
+      <w:rPr>
+        <w:rFonts w:ascii="Wingdings" w:hAnsi="Wingdings" w:hint="default"/>
+      </w:rPr>
     </w:lvl>
   </w:abstractNum>
   <w:num w:numId="1">
     <w:abstractNumId w:val="0"/>
   </w:num>
   <w:num w:numId="2">
-    <w:abstractNumId w:val="1"/>
+    <w:abstractNumId w:val="3"/>
   </w:num>
   <w:num w:numId="3">
+    <w:abstractNumId w:val="4"/>
+  </w:num>
+  <w:num w:numId="4">
+    <w:abstractNumId w:val="5"/>
+  </w:num>
+  <w:num w:numId="5">
     <w:abstractNumId w:val="2"/>
   </w:num>
-  <w:num w:numId="4">
-    <w:abstractNumId w:val="3"/>
+  <w:num w:numId="6">
+    <w:abstractNumId w:val="6"/>
+  </w:num>
+  <w:num w:numId="7">
+    <w:abstractNumId w:val="1"/>
   </w:num>
 </w:numbering>
 </file>

</xml_diff>

<commit_message>
feat: minimificacion de los js y css de la aplicacion.
</commit_message>
<xml_diff>
--- a/info/DOCUMENTACION DEL DESARROLLO.docx
+++ b/info/DOCUMENTACION DEL DESARROLLO.docx
@@ -1742,7 +1742,19 @@
         <w:rPr>
           <w:rStyle w:val="Ttulo2Car"/>
         </w:rPr>
-        <w:t>NO TENER UN CAPA MODELO:</w:t>
+        <w:t>NO TENER UN</w:t>
+      </w:r>
+      <w:r>
+        <w:rPr>
+          <w:rStyle w:val="Ttulo2Car"/>
+        </w:rPr>
+        <w:t>A</w:t>
+      </w:r>
+      <w:r>
+        <w:rPr>
+          <w:rStyle w:val="Ttulo2Car"/>
+        </w:rPr>
+        <w:t xml:space="preserve"> CAPA MODELO:</w:t>
       </w:r>
       <w:r>
         <w:rPr>
@@ -1916,13 +1928,13 @@
         <w:rPr>
           <w:lang w:val="es-ES"/>
         </w:rPr>
-        <w:t>Uds.</w:t>
-      </w:r>
-      <w:r>
-        <w:rPr>
-          <w:lang w:val="es-ES"/>
-        </w:rPr>
-        <w:t xml:space="preserve"> me dieron, por temor a no cumplir con la solución en los tiempos</w:t>
+        <w:t>Ustedes,</w:t>
+      </w:r>
+      <w:r>
+        <w:rPr>
+          <w:lang w:val="es-ES"/>
+        </w:rPr>
+        <w:t xml:space="preserve"> por temor a no cumplir con la solución en los tiempos</w:t>
       </w:r>
       <w:r>
         <w:rPr>
@@ -2153,196 +2165,224 @@
         </w:rPr>
         <w:t xml:space="preserve"> Esto permite la descarga mas rápido de estos recursos.</w:t>
       </w:r>
+    </w:p>
+    <w:p>
+      <w:pPr>
+        <w:rPr>
+          <w:lang w:val="es-ES"/>
+        </w:rPr>
+      </w:pPr>
+    </w:p>
+    <w:p>
+      <w:pPr>
+        <w:pStyle w:val="Ttulo2"/>
+      </w:pPr>
+      <w:r>
+        <w:rPr>
+          <w:lang w:val="es-ES"/>
+        </w:rPr>
+        <w:t xml:space="preserve">Punto 2.2: </w:t>
+      </w:r>
+      <w:r>
+        <w:t>Cómo su refactorización supera las malas prácticas.</w:t>
+      </w:r>
+    </w:p>
+    <w:p>
+      <w:pPr>
+        <w:rPr>
+          <w:color w:val="FF0000"/>
+        </w:rPr>
+      </w:pPr>
+      <w:r>
+        <w:rPr>
+          <w:color w:val="FF0000"/>
+        </w:rPr>
+        <w:t>&lt;&lt;</w:t>
+      </w:r>
+      <w:r>
+        <w:rPr>
+          <w:color w:val="FF0000"/>
+        </w:rPr>
+        <w:t>Entiendo que este punto se debe entregar posteriormente después de hacer la refactorización.</w:t>
+      </w:r>
+      <w:r>
+        <w:rPr>
+          <w:color w:val="FF0000"/>
+        </w:rPr>
+        <w:t>&gt;&gt;</w:t>
+      </w:r>
+    </w:p>
+    <w:p>
+      <w:pPr>
+        <w:rPr>
+          <w:rStyle w:val="Ttulo2Car"/>
+        </w:rPr>
+      </w:pPr>
+      <w:r>
+        <w:rPr>
+          <w:rStyle w:val="Ttulo2Car"/>
+        </w:rPr>
+        <w:t>NO DECLARACION DE CONSTANTES CON MAYUSCULAS SOSTENIDA</w:t>
+      </w:r>
+    </w:p>
+    <w:p>
+      <w:pPr>
+        <w:pStyle w:val="Prrafodelista"/>
+        <w:numPr>
+          <w:ilvl w:val="0"/>
+          <w:numId w:val="6"/>
+        </w:numPr>
+        <w:rPr>
+          <w:color w:val="FF0000"/>
+        </w:rPr>
+      </w:pPr>
+      <w:r>
+        <w:t>Se ajusto la declaración de la constante “</w:t>
+      </w:r>
+      <w:r>
+        <w:rPr>
+          <w:b/>
+          <w:lang w:val="es-ES"/>
+        </w:rPr>
+        <w:t>urlPersonajes</w:t>
+      </w:r>
+      <w:r>
+        <w:t>” por “</w:t>
+      </w:r>
+      <w:r>
+        <w:t>URL_SERVICIO_PERSONAJES</w:t>
+      </w:r>
+      <w:r>
+        <w:t>”.</w:t>
+      </w:r>
+    </w:p>
+    <w:p>
+      <w:pPr>
+        <w:rPr>
+          <w:rStyle w:val="Ttulo2Car"/>
+        </w:rPr>
+      </w:pPr>
+      <w:r>
+        <w:rPr>
+          <w:rStyle w:val="Ttulo2Car"/>
+        </w:rPr>
+        <w:t>NO TENER UN CAPA MODELO:</w:t>
+      </w:r>
+    </w:p>
+    <w:p>
+      <w:pPr>
+        <w:pStyle w:val="Prrafodelista"/>
+        <w:numPr>
+          <w:ilvl w:val="0"/>
+          <w:numId w:val="5"/>
+        </w:numPr>
+        <w:rPr>
+          <w:color w:val="FF0000"/>
+        </w:rPr>
+      </w:pPr>
+      <w:r>
+        <w:t>Se creo la capa modelo de cada dominio del negocio: Comic, ComicFavourite y Character (ver al inicio del documento la descripción de la capa modelo).</w:t>
+      </w:r>
+    </w:p>
+    <w:p>
+      <w:pPr>
+        <w:pStyle w:val="Prrafodelista"/>
+        <w:numPr>
+          <w:ilvl w:val="0"/>
+          <w:numId w:val="5"/>
+        </w:numPr>
+        <w:rPr>
+          <w:color w:val="FF0000"/>
+        </w:rPr>
+      </w:pPr>
+      <w:r>
+        <w:t>Se creo la capa Services de cada dominio del negocio: Comic, ComicFavourite y Character (ver al inicio del documento la descripción de la capa Services).</w:t>
+      </w:r>
+    </w:p>
+    <w:p>
+      <w:pPr>
+        <w:rPr>
+          <w:rStyle w:val="Ttulo2Car"/>
+        </w:rPr>
+      </w:pPr>
+      <w:r>
+        <w:rPr>
+          <w:rStyle w:val="Ttulo2Car"/>
+        </w:rPr>
+        <w:t>NO SEPARAR LOS CONTROLLERS Y SERVICES EN ARCHIVO JS DIFERENTES</w:t>
+      </w:r>
+    </w:p>
+    <w:p>
+      <w:pPr>
+        <w:pStyle w:val="Prrafodelista"/>
+        <w:numPr>
+          <w:ilvl w:val="0"/>
+          <w:numId w:val="7"/>
+        </w:numPr>
+        <w:rPr>
+          <w:color w:val="FF0000"/>
+        </w:rPr>
+      </w:pPr>
+      <w:r>
+        <w:t>Se ha separado en archivos diferentes la capa de servicios (ver al inicio del documento la descripción de la capa Services).</w:t>
+      </w:r>
+    </w:p>
+    <w:p>
+      <w:pPr>
+        <w:pStyle w:val="Prrafodelista"/>
+        <w:numPr>
+          <w:ilvl w:val="0"/>
+          <w:numId w:val="7"/>
+        </w:numPr>
+        <w:rPr>
+          <w:color w:val="FF0000"/>
+        </w:rPr>
+      </w:pPr>
+      <w:r>
+        <w:t>Se ha separado en</w:t>
+      </w:r>
+      <w:r>
+        <w:t xml:space="preserve"> archivos diferentes la capa controladora </w:t>
+      </w:r>
+      <w:r>
+        <w:t xml:space="preserve">(ver al inicio del documento la descripción de la capa </w:t>
+      </w:r>
+      <w:r>
+        <w:t>Controladora</w:t>
+      </w:r>
+      <w:r>
+        <w:t>).</w:t>
+      </w:r>
+    </w:p>
+    <w:p>
+      <w:pPr>
+        <w:rPr>
+          <w:rStyle w:val="Ttulo2Car"/>
+        </w:rPr>
+      </w:pPr>
+      <w:r>
+        <w:rPr>
+          <w:rStyle w:val="Ttulo2Car"/>
+        </w:rPr>
+        <w:t>NO UNIFICACION Y MINIMIFICACION DE ARCHIVOS JS y CSS</w:t>
+      </w:r>
+    </w:p>
+    <w:p>
+      <w:pPr>
+        <w:pStyle w:val="Prrafodelista"/>
+        <w:numPr>
+          <w:ilvl w:val="0"/>
+          <w:numId w:val="8"/>
+        </w:numPr>
+        <w:rPr>
+          <w:color w:val="FF0000"/>
+        </w:rPr>
+      </w:pPr>
+      <w:r>
+        <w:t>Se minimificaron los JS y los CSS de la aplicación: appjs.min.js y appcss.min.css</w:t>
+      </w:r>
       <w:bookmarkStart w:id="0" w:name="_GoBack"/>
       <w:bookmarkEnd w:id="0"/>
-    </w:p>
-    <w:p>
-      <w:pPr>
-        <w:rPr>
-          <w:lang w:val="es-ES"/>
-        </w:rPr>
-      </w:pPr>
-    </w:p>
-    <w:p>
-      <w:pPr>
-        <w:pStyle w:val="Ttulo2"/>
-      </w:pPr>
-      <w:r>
-        <w:rPr>
-          <w:lang w:val="es-ES"/>
-        </w:rPr>
-        <w:t xml:space="preserve">Punto 2.2: </w:t>
-      </w:r>
-      <w:r>
-        <w:t>Cómo su refactorización supera las malas prácticas.</w:t>
-      </w:r>
-    </w:p>
-    <w:p>
-      <w:pPr>
-        <w:rPr>
-          <w:color w:val="FF0000"/>
-        </w:rPr>
-      </w:pPr>
-      <w:r>
-        <w:rPr>
-          <w:color w:val="FF0000"/>
-        </w:rPr>
-        <w:t>&lt;&lt;</w:t>
-      </w:r>
-      <w:r>
-        <w:rPr>
-          <w:color w:val="FF0000"/>
-        </w:rPr>
-        <w:t>Entiendo que este punto se debe entregar posteriormente después de hacer la refactorización.</w:t>
-      </w:r>
-      <w:r>
-        <w:rPr>
-          <w:color w:val="FF0000"/>
-        </w:rPr>
-        <w:t>&gt;&gt;</w:t>
-      </w:r>
-    </w:p>
-    <w:p>
-      <w:pPr>
-        <w:rPr>
-          <w:rStyle w:val="Ttulo2Car"/>
-        </w:rPr>
-      </w:pPr>
-      <w:r>
-        <w:rPr>
-          <w:rStyle w:val="Ttulo2Car"/>
-        </w:rPr>
-        <w:t>NO DECLARACION DE CONSTANTES CON MAYUSCULAS SOSTENIDA</w:t>
-      </w:r>
-    </w:p>
-    <w:p>
-      <w:pPr>
-        <w:pStyle w:val="Prrafodelista"/>
-        <w:numPr>
-          <w:ilvl w:val="0"/>
-          <w:numId w:val="6"/>
-        </w:numPr>
-        <w:rPr>
-          <w:color w:val="FF0000"/>
-        </w:rPr>
-      </w:pPr>
-      <w:r>
-        <w:t>Se ajusto la declaración de la constante “</w:t>
-      </w:r>
-      <w:r>
-        <w:rPr>
-          <w:b/>
-          <w:lang w:val="es-ES"/>
-        </w:rPr>
-        <w:t>urlPersonajes</w:t>
-      </w:r>
-      <w:r>
-        <w:t>” por “</w:t>
-      </w:r>
-      <w:r>
-        <w:t>URL_SERVICIO_PERSONAJES</w:t>
-      </w:r>
-      <w:r>
-        <w:t>”.</w:t>
-      </w:r>
-    </w:p>
-    <w:p>
-      <w:pPr>
-        <w:rPr>
-          <w:rStyle w:val="Ttulo2Car"/>
-        </w:rPr>
-      </w:pPr>
-      <w:r>
-        <w:rPr>
-          <w:rStyle w:val="Ttulo2Car"/>
-        </w:rPr>
-        <w:t>NO TENER UN CAPA MODELO:</w:t>
-      </w:r>
-    </w:p>
-    <w:p>
-      <w:pPr>
-        <w:pStyle w:val="Prrafodelista"/>
-        <w:numPr>
-          <w:ilvl w:val="0"/>
-          <w:numId w:val="5"/>
-        </w:numPr>
-        <w:rPr>
-          <w:color w:val="FF0000"/>
-        </w:rPr>
-      </w:pPr>
-      <w:r>
-        <w:t>Se creo la capa modelo de cada dominio del negocio: Comic, ComicFavourite y Character (ver al inicio del documento la descripción de la capa modelo).</w:t>
-      </w:r>
-    </w:p>
-    <w:p>
-      <w:pPr>
-        <w:pStyle w:val="Prrafodelista"/>
-        <w:numPr>
-          <w:ilvl w:val="0"/>
-          <w:numId w:val="5"/>
-        </w:numPr>
-        <w:rPr>
-          <w:color w:val="FF0000"/>
-        </w:rPr>
-      </w:pPr>
-      <w:r>
-        <w:t>Se creo la capa Services de cada dominio del negocio: Comic, ComicFavourite y Character (ver al inicio del documento la descripción de la capa Services).</w:t>
-      </w:r>
-    </w:p>
-    <w:p>
-      <w:pPr>
-        <w:rPr>
-          <w:rStyle w:val="Ttulo2Car"/>
-        </w:rPr>
-      </w:pPr>
-      <w:r>
-        <w:rPr>
-          <w:rStyle w:val="Ttulo2Car"/>
-        </w:rPr>
-        <w:t>NO SEPARAR LOS CONTROLLERS Y SERVICES EN ARCHIVO JS DIFERENTES</w:t>
-      </w:r>
-    </w:p>
-    <w:p>
-      <w:pPr>
-        <w:pStyle w:val="Prrafodelista"/>
-        <w:numPr>
-          <w:ilvl w:val="0"/>
-          <w:numId w:val="7"/>
-        </w:numPr>
-        <w:rPr>
-          <w:color w:val="FF0000"/>
-        </w:rPr>
-      </w:pPr>
-      <w:r>
-        <w:t>Se ha separado en archivos diferentes la capa de servicios (ver al inicio del documento la descripción de la capa Services).</w:t>
-      </w:r>
-    </w:p>
-    <w:p>
-      <w:pPr>
-        <w:pStyle w:val="Prrafodelista"/>
-        <w:numPr>
-          <w:ilvl w:val="0"/>
-          <w:numId w:val="7"/>
-        </w:numPr>
-        <w:rPr>
-          <w:color w:val="FF0000"/>
-        </w:rPr>
-      </w:pPr>
-      <w:r>
-        <w:t>Se ha separado en</w:t>
-      </w:r>
-      <w:r>
-        <w:t xml:space="preserve"> archivos diferentes la capa controladora </w:t>
-      </w:r>
-      <w:r>
-        <w:t xml:space="preserve">(ver al inicio del documento la descripción de la capa </w:t>
-      </w:r>
-      <w:r>
-        <w:t>Controladora</w:t>
-      </w:r>
-      <w:r>
-        <w:t>).</w:t>
-      </w:r>
     </w:p>
     <w:p>
       <w:pPr>
@@ -2675,6 +2715,119 @@
     </w:lvl>
   </w:abstractNum>
   <w:abstractNum w:abstractNumId="2">
+    <w:nsid w:val="22320C8C"/>
+    <w:multiLevelType w:val="hybridMultilevel"/>
+    <w:tmpl w:val="1D1C3D90"/>
+    <w:lvl w:ilvl="0" w:tplc="040A0001">
+      <w:start w:val="1"/>
+      <w:numFmt w:val="bullet"/>
+      <w:lvlText w:val=""/>
+      <w:lvlJc w:val="left"/>
+      <w:pPr>
+        <w:ind w:left="720" w:hanging="360"/>
+      </w:pPr>
+      <w:rPr>
+        <w:rFonts w:ascii="Symbol" w:hAnsi="Symbol" w:hint="default"/>
+      </w:rPr>
+    </w:lvl>
+    <w:lvl w:ilvl="1" w:tplc="040A0003" w:tentative="1">
+      <w:start w:val="1"/>
+      <w:numFmt w:val="bullet"/>
+      <w:lvlText w:val="o"/>
+      <w:lvlJc w:val="left"/>
+      <w:pPr>
+        <w:ind w:left="1440" w:hanging="360"/>
+      </w:pPr>
+      <w:rPr>
+        <w:rFonts w:ascii="Courier New" w:hAnsi="Courier New" w:cs="Courier New" w:hint="default"/>
+      </w:rPr>
+    </w:lvl>
+    <w:lvl w:ilvl="2" w:tplc="040A0005" w:tentative="1">
+      <w:start w:val="1"/>
+      <w:numFmt w:val="bullet"/>
+      <w:lvlText w:val=""/>
+      <w:lvlJc w:val="left"/>
+      <w:pPr>
+        <w:ind w:left="2160" w:hanging="360"/>
+      </w:pPr>
+      <w:rPr>
+        <w:rFonts w:ascii="Wingdings" w:hAnsi="Wingdings" w:hint="default"/>
+      </w:rPr>
+    </w:lvl>
+    <w:lvl w:ilvl="3" w:tplc="040A0001" w:tentative="1">
+      <w:start w:val="1"/>
+      <w:numFmt w:val="bullet"/>
+      <w:lvlText w:val=""/>
+      <w:lvlJc w:val="left"/>
+      <w:pPr>
+        <w:ind w:left="2880" w:hanging="360"/>
+      </w:pPr>
+      <w:rPr>
+        <w:rFonts w:ascii="Symbol" w:hAnsi="Symbol" w:hint="default"/>
+      </w:rPr>
+    </w:lvl>
+    <w:lvl w:ilvl="4" w:tplc="040A0003" w:tentative="1">
+      <w:start w:val="1"/>
+      <w:numFmt w:val="bullet"/>
+      <w:lvlText w:val="o"/>
+      <w:lvlJc w:val="left"/>
+      <w:pPr>
+        <w:ind w:left="3600" w:hanging="360"/>
+      </w:pPr>
+      <w:rPr>
+        <w:rFonts w:ascii="Courier New" w:hAnsi="Courier New" w:cs="Courier New" w:hint="default"/>
+      </w:rPr>
+    </w:lvl>
+    <w:lvl w:ilvl="5" w:tplc="040A0005" w:tentative="1">
+      <w:start w:val="1"/>
+      <w:numFmt w:val="bullet"/>
+      <w:lvlText w:val=""/>
+      <w:lvlJc w:val="left"/>
+      <w:pPr>
+        <w:ind w:left="4320" w:hanging="360"/>
+      </w:pPr>
+      <w:rPr>
+        <w:rFonts w:ascii="Wingdings" w:hAnsi="Wingdings" w:hint="default"/>
+      </w:rPr>
+    </w:lvl>
+    <w:lvl w:ilvl="6" w:tplc="040A0001" w:tentative="1">
+      <w:start w:val="1"/>
+      <w:numFmt w:val="bullet"/>
+      <w:lvlText w:val=""/>
+      <w:lvlJc w:val="left"/>
+      <w:pPr>
+        <w:ind w:left="5040" w:hanging="360"/>
+      </w:pPr>
+      <w:rPr>
+        <w:rFonts w:ascii="Symbol" w:hAnsi="Symbol" w:hint="default"/>
+      </w:rPr>
+    </w:lvl>
+    <w:lvl w:ilvl="7" w:tplc="040A0003" w:tentative="1">
+      <w:start w:val="1"/>
+      <w:numFmt w:val="bullet"/>
+      <w:lvlText w:val="o"/>
+      <w:lvlJc w:val="left"/>
+      <w:pPr>
+        <w:ind w:left="5760" w:hanging="360"/>
+      </w:pPr>
+      <w:rPr>
+        <w:rFonts w:ascii="Courier New" w:hAnsi="Courier New" w:cs="Courier New" w:hint="default"/>
+      </w:rPr>
+    </w:lvl>
+    <w:lvl w:ilvl="8" w:tplc="040A0005" w:tentative="1">
+      <w:start w:val="1"/>
+      <w:numFmt w:val="bullet"/>
+      <w:lvlText w:val=""/>
+      <w:lvlJc w:val="left"/>
+      <w:pPr>
+        <w:ind w:left="6480" w:hanging="360"/>
+      </w:pPr>
+      <w:rPr>
+        <w:rFonts w:ascii="Wingdings" w:hAnsi="Wingdings" w:hint="default"/>
+      </w:rPr>
+    </w:lvl>
+  </w:abstractNum>
+  <w:abstractNum w:abstractNumId="3">
     <w:nsid w:val="24AF158A"/>
     <w:multiLevelType w:val="hybridMultilevel"/>
     <w:tmpl w:val="2B9A382A"/>
@@ -2787,7 +2940,7 @@
       </w:rPr>
     </w:lvl>
   </w:abstractNum>
-  <w:abstractNum w:abstractNumId="3">
+  <w:abstractNum w:abstractNumId="4">
     <w:nsid w:val="42CA721C"/>
     <w:multiLevelType w:val="hybridMultilevel"/>
     <w:tmpl w:val="B72CB034"/>
@@ -2873,7 +3026,7 @@
       </w:pPr>
     </w:lvl>
   </w:abstractNum>
-  <w:abstractNum w:abstractNumId="4">
+  <w:abstractNum w:abstractNumId="5">
     <w:nsid w:val="6D6B70E1"/>
     <w:multiLevelType w:val="hybridMultilevel"/>
     <w:tmpl w:val="C49290B0"/>
@@ -2962,7 +3115,7 @@
       </w:pPr>
     </w:lvl>
   </w:abstractNum>
-  <w:abstractNum w:abstractNumId="5">
+  <w:abstractNum w:abstractNumId="6">
     <w:nsid w:val="71DB2873"/>
     <w:multiLevelType w:val="hybridMultilevel"/>
     <w:tmpl w:val="1200D790"/>
@@ -3048,7 +3201,7 @@
       </w:pPr>
     </w:lvl>
   </w:abstractNum>
-  <w:abstractNum w:abstractNumId="6">
+  <w:abstractNum w:abstractNumId="7">
     <w:nsid w:val="77496CCE"/>
     <w:multiLevelType w:val="hybridMultilevel"/>
     <w:tmpl w:val="B14E6D7E"/>
@@ -3165,22 +3318,25 @@
     <w:abstractNumId w:val="0"/>
   </w:num>
   <w:num w:numId="2">
+    <w:abstractNumId w:val="4"/>
+  </w:num>
+  <w:num w:numId="3">
+    <w:abstractNumId w:val="5"/>
+  </w:num>
+  <w:num w:numId="4">
+    <w:abstractNumId w:val="6"/>
+  </w:num>
+  <w:num w:numId="5">
     <w:abstractNumId w:val="3"/>
   </w:num>
-  <w:num w:numId="3">
-    <w:abstractNumId w:val="4"/>
-  </w:num>
-  <w:num w:numId="4">
-    <w:abstractNumId w:val="5"/>
-  </w:num>
-  <w:num w:numId="5">
-    <w:abstractNumId w:val="2"/>
-  </w:num>
   <w:num w:numId="6">
-    <w:abstractNumId w:val="6"/>
+    <w:abstractNumId w:val="7"/>
   </w:num>
   <w:num w:numId="7">
     <w:abstractNumId w:val="1"/>
+  </w:num>
+  <w:num w:numId="8">
+    <w:abstractNumId w:val="2"/>
   </w:num>
 </w:numbering>
 </file>

</xml_diff>